<commit_message>
I added some error handlings related to cloning and pushing after
</commit_message>
<xml_diff>
--- a/complete-guide.docx
+++ b/complete-guide.docx
@@ -33,6 +33,7 @@
           <w:bCs/>
           <w:sz w:val="32"/>
           <w:szCs w:val="32"/>
+          <w:lang w:val="en-US"/>
         </w:rPr>
       </w:pPr>
       <w:r>
@@ -75,46 +76,46 @@
           <w:szCs w:val="24"/>
           <w:lang w:val="en-US"/>
         </w:rPr>
-        <w:t xml:space="preserve">What is </w:t>
-      </w:r>
-      <w:proofErr w:type="spellStart"/>
-      <w:r>
-        <w:rPr>
-          <w:rFonts w:ascii="Times New Roman" w:hAnsi="Times New Roman" w:cs="Times New Roman"/>
-          <w:sz w:val="24"/>
-          <w:szCs w:val="24"/>
-          <w:lang w:val="en-US"/>
-        </w:rPr>
-        <w:t>git</w:t>
-      </w:r>
-      <w:proofErr w:type="spellEnd"/>
-      <w:r>
-        <w:rPr>
-          <w:rFonts w:ascii="Times New Roman" w:hAnsi="Times New Roman" w:cs="Times New Roman"/>
-          <w:sz w:val="24"/>
-          <w:szCs w:val="24"/>
-          <w:lang w:val="en-US"/>
-        </w:rPr>
-        <w:t>?</w:t>
-      </w:r>
-    </w:p>
-    <w:p>
-      <w:pPr>
-        <w:rPr>
-          <w:rFonts w:ascii="Times New Roman" w:hAnsi="Times New Roman" w:cs="Times New Roman"/>
-          <w:sz w:val="24"/>
-          <w:szCs w:val="24"/>
-          <w:lang w:val="en-US"/>
-        </w:rPr>
-      </w:pPr>
-      <w:r>
-        <w:rPr>
-          <w:rFonts w:ascii="Times New Roman" w:hAnsi="Times New Roman" w:cs="Times New Roman"/>
-          <w:sz w:val="24"/>
-          <w:szCs w:val="24"/>
-          <w:lang w:val="en-US"/>
-        </w:rPr>
-        <w:t>- Git is a free open source version control system.</w:t>
+        <w:t>What is git?</w:t>
+      </w:r>
+    </w:p>
+    <w:p>
+      <w:pPr>
+        <w:rPr>
+          <w:rFonts w:ascii="Times New Roman" w:hAnsi="Times New Roman" w:cs="Times New Roman"/>
+          <w:sz w:val="24"/>
+          <w:szCs w:val="24"/>
+          <w:lang w:val="en-US"/>
+        </w:rPr>
+      </w:pPr>
+      <w:r>
+        <w:rPr>
+          <w:rFonts w:ascii="Times New Roman" w:hAnsi="Times New Roman" w:cs="Times New Roman"/>
+          <w:sz w:val="24"/>
+          <w:szCs w:val="24"/>
+          <w:lang w:val="en-US"/>
+        </w:rPr>
+        <w:t xml:space="preserve">- Git is a free </w:t>
+      </w:r>
+      <w:proofErr w:type="gramStart"/>
+      <w:r>
+        <w:rPr>
+          <w:rFonts w:ascii="Times New Roman" w:hAnsi="Times New Roman" w:cs="Times New Roman"/>
+          <w:sz w:val="24"/>
+          <w:szCs w:val="24"/>
+          <w:lang w:val="en-US"/>
+        </w:rPr>
+        <w:t>open source</w:t>
+      </w:r>
+      <w:proofErr w:type="gramEnd"/>
+      <w:r>
+        <w:rPr>
+          <w:rFonts w:ascii="Times New Roman" w:hAnsi="Times New Roman" w:cs="Times New Roman"/>
+          <w:sz w:val="24"/>
+          <w:szCs w:val="24"/>
+          <w:lang w:val="en-US"/>
+        </w:rPr>
+        <w:t xml:space="preserve"> version control system.</w:t>
       </w:r>
     </w:p>
     <w:p>
@@ -159,7 +160,29 @@
           <w:szCs w:val="24"/>
           <w:lang w:val="en-US" w:eastAsia="pt-BR"/>
         </w:rPr>
-        <w:t>I'm glad you asked! Many people come to GitHub because they want to contribute to open source projects, or they're invited by teammates or classmates who use it for their projects. Why do people use GitHub for these projects?</w:t>
+        <w:t xml:space="preserve">I'm glad you asked! Many people come to GitHub because they want to contribute to </w:t>
+      </w:r>
+      <w:proofErr w:type="gramStart"/>
+      <w:r>
+        <w:rPr>
+          <w:rFonts w:ascii="Times New Roman" w:eastAsia="Times New Roman" w:hAnsi="Times New Roman" w:cs="Times New Roman"/>
+          <w:color w:val="24292E"/>
+          <w:sz w:val="24"/>
+          <w:szCs w:val="24"/>
+          <w:lang w:val="en-US" w:eastAsia="pt-BR"/>
+        </w:rPr>
+        <w:t>open source</w:t>
+      </w:r>
+      <w:proofErr w:type="gramEnd"/>
+      <w:r>
+        <w:rPr>
+          <w:rFonts w:ascii="Times New Roman" w:eastAsia="Times New Roman" w:hAnsi="Times New Roman" w:cs="Times New Roman"/>
+          <w:color w:val="24292E"/>
+          <w:sz w:val="24"/>
+          <w:szCs w:val="24"/>
+          <w:lang w:val="en-US" w:eastAsia="pt-BR"/>
+        </w:rPr>
+        <w:t> projects, or they're invited by teammates or classmates who use it for their projects. Why do people use GitHub for these projects?</w:t>
       </w:r>
     </w:p>
     <w:p>
@@ -255,7 +278,29 @@
           <w:szCs w:val="24"/>
           <w:lang w:val="en-US" w:eastAsia="pt-BR"/>
         </w:rPr>
-        <w:t>GitHub uses Git, the most popular open source version control software, to track every contribution and contributor to your project--so you know exactly where every line of code came from.</w:t>
+        <w:t xml:space="preserve">GitHub uses Git, the most popular </w:t>
+      </w:r>
+      <w:proofErr w:type="gramStart"/>
+      <w:r>
+        <w:rPr>
+          <w:rFonts w:ascii="Times New Roman" w:eastAsia="Times New Roman" w:hAnsi="Times New Roman" w:cs="Times New Roman"/>
+          <w:color w:val="24292E"/>
+          <w:sz w:val="24"/>
+          <w:szCs w:val="24"/>
+          <w:lang w:val="en-US" w:eastAsia="pt-BR"/>
+        </w:rPr>
+        <w:t>open source</w:t>
+      </w:r>
+      <w:proofErr w:type="gramEnd"/>
+      <w:r>
+        <w:rPr>
+          <w:rFonts w:ascii="Times New Roman" w:eastAsia="Times New Roman" w:hAnsi="Times New Roman" w:cs="Times New Roman"/>
+          <w:color w:val="24292E"/>
+          <w:sz w:val="24"/>
+          <w:szCs w:val="24"/>
+          <w:lang w:val="en-US" w:eastAsia="pt-BR"/>
+        </w:rPr>
+        <w:t xml:space="preserve"> version control software, to track every contribution and contributor to your project--so you know exactly where every line of code came from.</w:t>
       </w:r>
     </w:p>
     <w:p>
@@ -779,7 +824,7 @@
                     <pic:cNvPicPr/>
                   </pic:nvPicPr>
                   <pic:blipFill>
-                    <a:blip r:embed="rId5"/>
+                    <a:blip r:embed="rId7"/>
                     <a:stretch>
                       <a:fillRect/>
                     </a:stretch>
@@ -809,18 +854,353 @@
           <w:lang w:val="en-US"/>
         </w:rPr>
       </w:pPr>
-      <w:r>
-        <w:rPr>
-          <w:rFonts w:ascii="Times New Roman" w:hAnsi="Times New Roman" w:cs="Times New Roman"/>
+    </w:p>
+    <w:p>
+      <w:pPr>
+        <w:rPr>
+          <w:rFonts w:ascii="Times New Roman" w:hAnsi="Times New Roman" w:cs="Times New Roman"/>
+          <w:b/>
+          <w:bCs/>
+          <w:sz w:val="28"/>
+          <w:szCs w:val="28"/>
+          <w:lang w:val="en-US"/>
+        </w:rPr>
+      </w:pPr>
+      <w:r>
+        <w:rPr>
+          <w:rFonts w:ascii="Times New Roman" w:hAnsi="Times New Roman" w:cs="Times New Roman"/>
+          <w:b/>
+          <w:bCs/>
+          <w:sz w:val="28"/>
+          <w:szCs w:val="28"/>
+          <w:lang w:val="en-US"/>
+        </w:rPr>
+        <w:t>To create and push a new repository and push (with git)</w:t>
+      </w:r>
+    </w:p>
+    <w:p>
+      <w:pPr>
+        <w:rPr>
+          <w:rFonts w:ascii="Times New Roman" w:hAnsi="Times New Roman" w:cs="Times New Roman"/>
+          <w:sz w:val="24"/>
+          <w:szCs w:val="24"/>
+          <w:lang w:val="en-US"/>
+        </w:rPr>
+      </w:pPr>
+      <w:r>
+        <w:rPr>
+          <w:rFonts w:ascii="Times New Roman" w:hAnsi="Times New Roman" w:cs="Times New Roman"/>
+          <w:sz w:val="24"/>
+          <w:szCs w:val="24"/>
+          <w:lang w:val="en-US"/>
+        </w:rPr>
+        <w:t>Echo “# repository-name” &gt;&gt; README.md</w:t>
+      </w:r>
+    </w:p>
+    <w:p>
+      <w:pPr>
+        <w:rPr>
+          <w:rFonts w:ascii="Times New Roman" w:hAnsi="Times New Roman" w:cs="Times New Roman"/>
+          <w:sz w:val="24"/>
+          <w:szCs w:val="24"/>
+          <w:lang w:val="en-US"/>
+        </w:rPr>
+      </w:pPr>
+      <w:r>
+        <w:rPr>
+          <w:rFonts w:ascii="Times New Roman" w:hAnsi="Times New Roman" w:cs="Times New Roman"/>
+          <w:sz w:val="24"/>
+          <w:szCs w:val="24"/>
+          <w:lang w:val="en-US"/>
+        </w:rPr>
+        <w:t>git init</w:t>
+      </w:r>
+    </w:p>
+    <w:p>
+      <w:pPr>
+        <w:rPr>
+          <w:rFonts w:ascii="Times New Roman" w:hAnsi="Times New Roman" w:cs="Times New Roman"/>
+          <w:sz w:val="24"/>
+          <w:szCs w:val="24"/>
+          <w:lang w:val="en-US"/>
+        </w:rPr>
+      </w:pPr>
+      <w:r>
+        <w:rPr>
+          <w:rFonts w:ascii="Times New Roman" w:hAnsi="Times New Roman" w:cs="Times New Roman"/>
+          <w:sz w:val="24"/>
+          <w:szCs w:val="24"/>
+          <w:lang w:val="en-US"/>
+        </w:rPr>
+        <w:t>git add “file_name”</w:t>
+      </w:r>
+    </w:p>
+    <w:p>
+      <w:pPr>
+        <w:rPr>
+          <w:rFonts w:ascii="Times New Roman" w:hAnsi="Times New Roman" w:cs="Times New Roman"/>
+          <w:sz w:val="24"/>
+          <w:szCs w:val="24"/>
+          <w:lang w:val="en-US"/>
+        </w:rPr>
+      </w:pPr>
+      <w:r>
+        <w:rPr>
+          <w:rFonts w:ascii="Times New Roman" w:hAnsi="Times New Roman" w:cs="Times New Roman"/>
+          <w:sz w:val="24"/>
+          <w:szCs w:val="24"/>
+          <w:lang w:val="en-US"/>
+        </w:rPr>
+        <w:t>git commit -m “your commit”</w:t>
+      </w:r>
+    </w:p>
+    <w:p>
+      <w:pPr>
+        <w:rPr>
+          <w:rFonts w:ascii="Times New Roman" w:hAnsi="Times New Roman" w:cs="Times New Roman"/>
+          <w:sz w:val="24"/>
+          <w:szCs w:val="24"/>
+          <w:lang w:val="en-US"/>
+        </w:rPr>
+      </w:pPr>
+      <w:r>
+        <w:rPr>
+          <w:rFonts w:ascii="Times New Roman" w:hAnsi="Times New Roman" w:cs="Times New Roman"/>
+          <w:sz w:val="24"/>
+          <w:szCs w:val="24"/>
+          <w:lang w:val="en-US"/>
+        </w:rPr>
+        <w:lastRenderedPageBreak/>
+        <w:t>git branch -m main</w:t>
+      </w:r>
+    </w:p>
+    <w:p>
+      <w:pPr>
+        <w:rPr>
+          <w:rFonts w:ascii="Times New Roman" w:hAnsi="Times New Roman" w:cs="Times New Roman"/>
+          <w:sz w:val="24"/>
+          <w:szCs w:val="24"/>
+          <w:lang w:val="en-US"/>
+        </w:rPr>
+      </w:pPr>
+      <w:r>
+        <w:rPr>
+          <w:rFonts w:ascii="Times New Roman" w:hAnsi="Times New Roman" w:cs="Times New Roman"/>
+          <w:sz w:val="24"/>
+          <w:szCs w:val="24"/>
+          <w:lang w:val="en-US"/>
+        </w:rPr>
+        <w:t>git remote add origin “https://github.com/the ssh link to the GitHub repository”</w:t>
+      </w:r>
+    </w:p>
+    <w:p>
+      <w:pPr>
+        <w:rPr>
+          <w:rFonts w:ascii="Times New Roman" w:hAnsi="Times New Roman" w:cs="Times New Roman"/>
+          <w:sz w:val="24"/>
+          <w:szCs w:val="24"/>
+          <w:lang w:val="en-US"/>
+        </w:rPr>
+      </w:pPr>
+      <w:r>
+        <w:rPr>
+          <w:rFonts w:ascii="Times New Roman" w:hAnsi="Times New Roman" w:cs="Times New Roman"/>
+          <w:sz w:val="24"/>
+          <w:szCs w:val="24"/>
+          <w:lang w:val="en-US"/>
+        </w:rPr>
+        <w:t>git push -u origin main</w:t>
+      </w:r>
+    </w:p>
+    <w:p>
+      <w:pPr>
+        <w:rPr>
+          <w:rFonts w:ascii="Times New Roman" w:hAnsi="Times New Roman" w:cs="Times New Roman"/>
+          <w:sz w:val="24"/>
+          <w:szCs w:val="24"/>
+          <w:lang w:val="en-US"/>
+        </w:rPr>
+      </w:pPr>
+    </w:p>
+    <w:p>
+      <w:pPr>
+        <w:rPr>
+          <w:rFonts w:ascii="Times New Roman" w:hAnsi="Times New Roman" w:cs="Times New Roman"/>
+          <w:b/>
+          <w:bCs/>
+          <w:sz w:val="28"/>
+          <w:szCs w:val="28"/>
+          <w:lang w:val="en-US"/>
+        </w:rPr>
+      </w:pPr>
+      <w:r>
+        <w:rPr>
+          <w:rFonts w:ascii="Times New Roman" w:hAnsi="Times New Roman" w:cs="Times New Roman"/>
+          <w:b/>
+          <w:bCs/>
+          <w:sz w:val="28"/>
+          <w:szCs w:val="28"/>
+          <w:lang w:val="en-US"/>
+        </w:rPr>
+        <w:t>to push an existing directory</w:t>
+      </w:r>
+    </w:p>
+    <w:p>
+      <w:pPr>
+        <w:rPr>
+          <w:rFonts w:ascii="Times New Roman" w:hAnsi="Times New Roman" w:cs="Times New Roman"/>
+          <w:sz w:val="24"/>
+          <w:szCs w:val="24"/>
+          <w:lang w:val="en-US"/>
+        </w:rPr>
+      </w:pPr>
+      <w:r>
+        <w:rPr>
+          <w:rFonts w:ascii="Times New Roman" w:hAnsi="Times New Roman" w:cs="Times New Roman"/>
+          <w:sz w:val="24"/>
+          <w:szCs w:val="24"/>
+          <w:lang w:val="en-US"/>
+        </w:rPr>
+        <w:t>git branch -m main</w:t>
+      </w:r>
+    </w:p>
+    <w:p>
+      <w:pPr>
+        <w:rPr>
+          <w:rFonts w:ascii="Times New Roman" w:hAnsi="Times New Roman" w:cs="Times New Roman"/>
+          <w:sz w:val="24"/>
+          <w:szCs w:val="24"/>
+          <w:lang w:val="en-US"/>
+        </w:rPr>
+      </w:pPr>
+      <w:r>
+        <w:rPr>
+          <w:rFonts w:ascii="Times New Roman" w:hAnsi="Times New Roman" w:cs="Times New Roman"/>
+          <w:sz w:val="24"/>
+          <w:szCs w:val="24"/>
+          <w:lang w:val="en-US"/>
+        </w:rPr>
+        <w:t>git remote add origin “https://github.com/the ssh link to the GitHub repository”</w:t>
+      </w:r>
+    </w:p>
+    <w:p>
+      <w:pPr>
+        <w:rPr>
+          <w:rFonts w:ascii="Times New Roman" w:hAnsi="Times New Roman" w:cs="Times New Roman"/>
+          <w:sz w:val="24"/>
+          <w:szCs w:val="24"/>
+          <w:lang w:val="en-US"/>
+        </w:rPr>
+      </w:pPr>
+      <w:r>
+        <w:rPr>
+          <w:rFonts w:ascii="Times New Roman" w:hAnsi="Times New Roman" w:cs="Times New Roman"/>
+          <w:sz w:val="24"/>
+          <w:szCs w:val="24"/>
+          <w:lang w:val="en-US"/>
+        </w:rPr>
+        <w:t>git push -u origin main</w:t>
+      </w:r>
+    </w:p>
+    <w:p>
+      <w:pPr>
+        <w:rPr>
+          <w:rFonts w:ascii="Times New Roman" w:hAnsi="Times New Roman" w:cs="Times New Roman"/>
+          <w:sz w:val="24"/>
+          <w:szCs w:val="24"/>
+          <w:lang w:val="en-US"/>
+        </w:rPr>
+      </w:pPr>
+    </w:p>
+    <w:p>
+      <w:pPr>
+        <w:rPr>
+          <w:rFonts w:ascii="Times New Roman" w:hAnsi="Times New Roman" w:cs="Times New Roman"/>
+          <w:sz w:val="24"/>
+          <w:szCs w:val="24"/>
+          <w:lang w:val="en-US"/>
+        </w:rPr>
+      </w:pPr>
+    </w:p>
+    <w:p>
+      <w:pPr>
+        <w:rPr>
+          <w:rFonts w:ascii="Times New Roman" w:hAnsi="Times New Roman" w:cs="Times New Roman"/>
+          <w:sz w:val="24"/>
+          <w:szCs w:val="24"/>
+          <w:lang w:val="en-US"/>
+        </w:rPr>
+      </w:pPr>
+      <w:r>
+        <w:rPr>
+          <w:rFonts w:ascii="Times New Roman" w:hAnsi="Times New Roman" w:cs="Times New Roman"/>
+          <w:sz w:val="24"/>
+          <w:szCs w:val="24"/>
+          <w:lang w:val="en-US"/>
+        </w:rPr>
+        <w:t>to bring a directory down to your local machine</w:t>
+      </w:r>
+    </w:p>
+    <w:p>
+      <w:pPr>
+        <w:rPr>
+          <w:rFonts w:ascii="Times New Roman" w:hAnsi="Times New Roman" w:cs="Times New Roman"/>
+          <w:sz w:val="24"/>
+          <w:szCs w:val="24"/>
+          <w:lang w:val="en-US"/>
+        </w:rPr>
+      </w:pPr>
+      <w:r>
+        <w:rPr>
+          <w:rFonts w:ascii="Times New Roman" w:hAnsi="Times New Roman" w:cs="Times New Roman"/>
+          <w:sz w:val="24"/>
+          <w:szCs w:val="24"/>
+          <w:lang w:val="en-US"/>
+        </w:rPr>
+        <w:t>git clone “https://github.com/the ssh link to the GitHub repository”</w:t>
+      </w:r>
+    </w:p>
+    <w:p>
+      <w:pPr>
+        <w:rPr>
+          <w:rFonts w:ascii="Times New Roman" w:hAnsi="Times New Roman" w:cs="Times New Roman"/>
+          <w:sz w:val="24"/>
+          <w:szCs w:val="24"/>
+          <w:lang w:val="en-US"/>
+        </w:rPr>
+      </w:pPr>
+    </w:p>
+    <w:p>
+      <w:pPr>
+        <w:rPr>
           <w:noProof/>
-          <w:sz w:val="24"/>
-          <w:szCs w:val="24"/>
-        </w:rPr>
-        <w:lastRenderedPageBreak/>
+        </w:rPr>
+      </w:pPr>
+    </w:p>
+    <w:p>
+      <w:pPr>
+        <w:rPr>
+          <w:noProof/>
+        </w:rPr>
+      </w:pPr>
+    </w:p>
+    <w:p>
+      <w:pPr>
+        <w:rPr>
+          <w:rFonts w:ascii="Times New Roman" w:hAnsi="Times New Roman" w:cs="Times New Roman"/>
+          <w:sz w:val="24"/>
+          <w:szCs w:val="24"/>
+          <w:lang w:val="en-US"/>
+        </w:rPr>
+      </w:pPr>
+      <w:r>
+        <w:rPr>
+          <w:noProof/>
+        </w:rPr>
         <w:drawing>
-          <wp:inline distT="0" distB="0" distL="0" distR="0" wp14:anchorId="68B87653" wp14:editId="63BA40A1">
-            <wp:extent cx="5400040" cy="3035935"/>
-            <wp:effectExtent l="0" t="0" r="0" b="0"/>
+          <wp:inline distT="0" distB="0" distL="0" distR="0" wp14:anchorId="52C8A4CA" wp14:editId="3C5E76DD">
+            <wp:extent cx="6014894" cy="1767385"/>
+            <wp:effectExtent l="0" t="0" r="5080" b="4445"/>
             <wp:docPr id="2" name="Imagem 2"/>
             <wp:cNvGraphicFramePr>
               <a:graphicFrameLocks xmlns:a="http://schemas.openxmlformats.org/drawingml/2006/main" noChangeAspect="1"/>
@@ -832,20 +1212,27 @@
                     <pic:cNvPr id="1" name=""/>
                     <pic:cNvPicPr/>
                   </pic:nvPicPr>
-                  <pic:blipFill>
-                    <a:blip r:embed="rId6"/>
-                    <a:stretch>
-                      <a:fillRect/>
-                    </a:stretch>
+                  <pic:blipFill rotWithShape="1">
+                    <a:blip r:embed="rId8"/>
+                    <a:srcRect r="75677" b="78254"/>
+                    <a:stretch/>
                   </pic:blipFill>
-                  <pic:spPr>
+                  <pic:spPr bwMode="auto">
                     <a:xfrm>
                       <a:off x="0" y="0"/>
-                      <a:ext cx="5400040" cy="3035935"/>
+                      <a:ext cx="6035983" cy="1773582"/>
                     </a:xfrm>
                     <a:prstGeom prst="rect">
                       <a:avLst/>
                     </a:prstGeom>
+                    <a:ln>
+                      <a:noFill/>
+                    </a:ln>
+                    <a:extLst>
+                      <a:ext uri="{53640926-AAD7-44D8-BBD7-CCE9431645EC}">
+                        <a14:shadowObscured xmlns:a14="http://schemas.microsoft.com/office/drawing/2010/main"/>
+                      </a:ext>
+                    </a:extLst>
                   </pic:spPr>
                 </pic:pic>
               </a:graphicData>
@@ -854,7 +1241,88 @@
         </w:drawing>
       </w:r>
     </w:p>
+    <w:p>
+      <w:pPr>
+        <w:rPr>
+          <w:rFonts w:ascii="Times New Roman" w:hAnsi="Times New Roman" w:cs="Times New Roman"/>
+          <w:sz w:val="24"/>
+          <w:szCs w:val="24"/>
+          <w:lang w:val="en-US"/>
+        </w:rPr>
+      </w:pPr>
+    </w:p>
+    <w:p>
+      <w:pPr>
+        <w:rPr>
+          <w:noProof/>
+        </w:rPr>
+      </w:pPr>
+    </w:p>
+    <w:p>
+      <w:pPr>
+        <w:rPr>
+          <w:rFonts w:ascii="Times New Roman" w:hAnsi="Times New Roman" w:cs="Times New Roman"/>
+          <w:sz w:val="24"/>
+          <w:szCs w:val="24"/>
+          <w:lang w:val="en-US"/>
+        </w:rPr>
+      </w:pPr>
+      <w:r>
+        <w:rPr>
+          <w:noProof/>
+        </w:rPr>
+        <w:lastRenderedPageBreak/>
+        <w:drawing>
+          <wp:inline distT="0" distB="0" distL="0" distR="0" wp14:anchorId="3868C034" wp14:editId="5278E10D">
+            <wp:extent cx="6014720" cy="5758343"/>
+            <wp:effectExtent l="0" t="0" r="5080" b="0"/>
+            <wp:docPr id="3" name="Imagem 3"/>
+            <wp:cNvGraphicFramePr>
+              <a:graphicFrameLocks xmlns:a="http://schemas.openxmlformats.org/drawingml/2006/main" noChangeAspect="1"/>
+            </wp:cNvGraphicFramePr>
+            <a:graphic xmlns:a="http://schemas.openxmlformats.org/drawingml/2006/main">
+              <a:graphicData uri="http://schemas.openxmlformats.org/drawingml/2006/picture">
+                <pic:pic xmlns:pic="http://schemas.openxmlformats.org/drawingml/2006/picture">
+                  <pic:nvPicPr>
+                    <pic:cNvPr id="1" name=""/>
+                    <pic:cNvPicPr/>
+                  </pic:nvPicPr>
+                  <pic:blipFill rotWithShape="1">
+                    <a:blip r:embed="rId9"/>
+                    <a:srcRect r="76496" b="31534"/>
+                    <a:stretch/>
+                  </pic:blipFill>
+                  <pic:spPr bwMode="auto">
+                    <a:xfrm>
+                      <a:off x="0" y="0"/>
+                      <a:ext cx="6036241" cy="5778947"/>
+                    </a:xfrm>
+                    <a:prstGeom prst="rect">
+                      <a:avLst/>
+                    </a:prstGeom>
+                    <a:ln>
+                      <a:noFill/>
+                    </a:ln>
+                    <a:extLst>
+                      <a:ext uri="{53640926-AAD7-44D8-BBD7-CCE9431645EC}">
+                        <a14:shadowObscured xmlns:a14="http://schemas.microsoft.com/office/drawing/2010/main"/>
+                      </a:ext>
+                    </a:extLst>
+                  </pic:spPr>
+                </pic:pic>
+              </a:graphicData>
+            </a:graphic>
+          </wp:inline>
+        </w:drawing>
+      </w:r>
+    </w:p>
     <w:sectPr>
+      <w:headerReference w:type="even" r:id="rId10"/>
+      <w:headerReference w:type="default" r:id="rId11"/>
+      <w:footerReference w:type="even" r:id="rId12"/>
+      <w:footerReference w:type="default" r:id="rId13"/>
+      <w:headerReference w:type="first" r:id="rId14"/>
+      <w:footerReference w:type="first" r:id="rId15"/>
       <w:pgSz w:w="11906" w:h="16838"/>
       <w:pgMar w:top="1417" w:right="1701" w:bottom="1417" w:left="1701" w:header="708" w:footer="708" w:gutter="0"/>
       <w:cols w:space="708"/>
@@ -862,6 +1330,116 @@
     </w:sectPr>
   </w:body>
 </w:document>
+</file>
+
+<file path=word/endnotes.xml><?xml version="1.0" encoding="utf-8"?>
+<w:endnotes xmlns:wpc="http://schemas.microsoft.com/office/word/2010/wordprocessingCanvas" xmlns:cx="http://schemas.microsoft.com/office/drawing/2014/chartex" xmlns:cx1="http://schemas.microsoft.com/office/drawing/2015/9/8/chartex" xmlns:cx2="http://schemas.microsoft.com/office/drawing/2015/10/21/chartex" xmlns:cx3="http://schemas.microsoft.com/office/drawing/2016/5/9/chartex" xmlns:cx4="http://schemas.microsoft.com/office/drawing/2016/5/10/chartex" xmlns:cx5="http://schemas.microsoft.com/office/drawing/2016/5/11/chartex" xmlns:cx6="http://schemas.microsoft.com/office/drawing/2016/5/12/chartex" xmlns:cx7="http://schemas.microsoft.com/office/drawing/2016/5/13/chartex" xmlns:cx8="http://schemas.microsoft.com/office/drawing/2016/5/14/chartex" xmlns:mc="http://schemas.openxmlformats.org/markup-compatibility/2006" xmlns:aink="http://schemas.microsoft.com/office/drawing/2016/ink" xmlns:am3d="http://schemas.microsoft.com/office/drawing/2017/model3d" xmlns:o="urn:schemas-microsoft-com:office:office" xmlns:r="http://schemas.openxmlformats.org/officeDocument/2006/relationships" xmlns:m="http://schemas.openxmlformats.org/officeDocument/2006/math" xmlns:v="urn:schemas-microsoft-com:vml" xmlns:wp14="http://schemas.microsoft.com/office/word/2010/wordprocessingDrawing" xmlns:wp="http://schemas.openxmlformats.org/drawingml/2006/wordprocessingDrawing" xmlns:w10="urn:schemas-microsoft-com:office:word" xmlns:w="http://schemas.openxmlformats.org/wordprocessingml/2006/main" xmlns:w14="http://schemas.microsoft.com/office/word/2010/wordml" xmlns:w15="http://schemas.microsoft.com/office/word/2012/wordml" xmlns:w16cex="http://schemas.microsoft.com/office/word/2018/wordml/cex" xmlns:w16cid="http://schemas.microsoft.com/office/word/2016/wordml/cid" xmlns:w16="http://schemas.microsoft.com/office/word/2018/wordml" xmlns:w16se="http://schemas.microsoft.com/office/word/2015/wordml/symex" xmlns:wpg="http://schemas.microsoft.com/office/word/2010/wordprocessingGroup" xmlns:wpi="http://schemas.microsoft.com/office/word/2010/wordprocessingInk" xmlns:wne="http://schemas.microsoft.com/office/word/2006/wordml" xmlns:wps="http://schemas.microsoft.com/office/word/2010/wordprocessingShape" mc:Ignorable="w14 w15 w16se w16cid w16 w16cex wp14">
+  <w:endnote w:type="separator" w:id="-1">
+    <w:p>
+      <w:pPr>
+        <w:spacing w:after="0" w:line="240" w:lineRule="auto"/>
+      </w:pPr>
+      <w:r>
+        <w:separator/>
+      </w:r>
+    </w:p>
+  </w:endnote>
+  <w:endnote w:type="continuationSeparator" w:id="0">
+    <w:p>
+      <w:pPr>
+        <w:spacing w:after="0" w:line="240" w:lineRule="auto"/>
+      </w:pPr>
+      <w:r>
+        <w:continuationSeparator/>
+      </w:r>
+    </w:p>
+  </w:endnote>
+</w:endnotes>
+</file>
+
+<file path=word/footer1.xml><?xml version="1.0" encoding="utf-8"?>
+<w:ftr xmlns:wpc="http://schemas.microsoft.com/office/word/2010/wordprocessingCanvas" xmlns:cx="http://schemas.microsoft.com/office/drawing/2014/chartex" xmlns:cx1="http://schemas.microsoft.com/office/drawing/2015/9/8/chartex" xmlns:cx2="http://schemas.microsoft.com/office/drawing/2015/10/21/chartex" xmlns:cx3="http://schemas.microsoft.com/office/drawing/2016/5/9/chartex" xmlns:cx4="http://schemas.microsoft.com/office/drawing/2016/5/10/chartex" xmlns:cx5="http://schemas.microsoft.com/office/drawing/2016/5/11/chartex" xmlns:cx6="http://schemas.microsoft.com/office/drawing/2016/5/12/chartex" xmlns:cx7="http://schemas.microsoft.com/office/drawing/2016/5/13/chartex" xmlns:cx8="http://schemas.microsoft.com/office/drawing/2016/5/14/chartex" xmlns:mc="http://schemas.openxmlformats.org/markup-compatibility/2006" xmlns:aink="http://schemas.microsoft.com/office/drawing/2016/ink" xmlns:am3d="http://schemas.microsoft.com/office/drawing/2017/model3d" xmlns:o="urn:schemas-microsoft-com:office:office" xmlns:r="http://schemas.openxmlformats.org/officeDocument/2006/relationships" xmlns:m="http://schemas.openxmlformats.org/officeDocument/2006/math" xmlns:v="urn:schemas-microsoft-com:vml" xmlns:wp14="http://schemas.microsoft.com/office/word/2010/wordprocessingDrawing" xmlns:wp="http://schemas.openxmlformats.org/drawingml/2006/wordprocessingDrawing" xmlns:w10="urn:schemas-microsoft-com:office:word" xmlns:w="http://schemas.openxmlformats.org/wordprocessingml/2006/main" xmlns:w14="http://schemas.microsoft.com/office/word/2010/wordml" xmlns:w15="http://schemas.microsoft.com/office/word/2012/wordml" xmlns:w16cex="http://schemas.microsoft.com/office/word/2018/wordml/cex" xmlns:w16cid="http://schemas.microsoft.com/office/word/2016/wordml/cid" xmlns:w16="http://schemas.microsoft.com/office/word/2018/wordml" xmlns:w16se="http://schemas.microsoft.com/office/word/2015/wordml/symex" xmlns:wpg="http://schemas.microsoft.com/office/word/2010/wordprocessingGroup" xmlns:wpi="http://schemas.microsoft.com/office/word/2010/wordprocessingInk" xmlns:wne="http://schemas.microsoft.com/office/word/2006/wordml" xmlns:wps="http://schemas.microsoft.com/office/word/2010/wordprocessingShape" mc:Ignorable="w14 w15 w16se w16cid w16 w16cex wp14">
+  <w:p>
+    <w:pPr>
+      <w:pStyle w:val="Rodap"/>
+    </w:pPr>
+  </w:p>
+</w:ftr>
+</file>
+
+<file path=word/footer2.xml><?xml version="1.0" encoding="utf-8"?>
+<w:ftr xmlns:wpc="http://schemas.microsoft.com/office/word/2010/wordprocessingCanvas" xmlns:cx="http://schemas.microsoft.com/office/drawing/2014/chartex" xmlns:cx1="http://schemas.microsoft.com/office/drawing/2015/9/8/chartex" xmlns:cx2="http://schemas.microsoft.com/office/drawing/2015/10/21/chartex" xmlns:cx3="http://schemas.microsoft.com/office/drawing/2016/5/9/chartex" xmlns:cx4="http://schemas.microsoft.com/office/drawing/2016/5/10/chartex" xmlns:cx5="http://schemas.microsoft.com/office/drawing/2016/5/11/chartex" xmlns:cx6="http://schemas.microsoft.com/office/drawing/2016/5/12/chartex" xmlns:cx7="http://schemas.microsoft.com/office/drawing/2016/5/13/chartex" xmlns:cx8="http://schemas.microsoft.com/office/drawing/2016/5/14/chartex" xmlns:mc="http://schemas.openxmlformats.org/markup-compatibility/2006" xmlns:aink="http://schemas.microsoft.com/office/drawing/2016/ink" xmlns:am3d="http://schemas.microsoft.com/office/drawing/2017/model3d" xmlns:o="urn:schemas-microsoft-com:office:office" xmlns:r="http://schemas.openxmlformats.org/officeDocument/2006/relationships" xmlns:m="http://schemas.openxmlformats.org/officeDocument/2006/math" xmlns:v="urn:schemas-microsoft-com:vml" xmlns:wp14="http://schemas.microsoft.com/office/word/2010/wordprocessingDrawing" xmlns:wp="http://schemas.openxmlformats.org/drawingml/2006/wordprocessingDrawing" xmlns:w10="urn:schemas-microsoft-com:office:word" xmlns:w="http://schemas.openxmlformats.org/wordprocessingml/2006/main" xmlns:w14="http://schemas.microsoft.com/office/word/2010/wordml" xmlns:w15="http://schemas.microsoft.com/office/word/2012/wordml" xmlns:w16cex="http://schemas.microsoft.com/office/word/2018/wordml/cex" xmlns:w16cid="http://schemas.microsoft.com/office/word/2016/wordml/cid" xmlns:w16="http://schemas.microsoft.com/office/word/2018/wordml" xmlns:w16se="http://schemas.microsoft.com/office/word/2015/wordml/symex" xmlns:wpg="http://schemas.microsoft.com/office/word/2010/wordprocessingGroup" xmlns:wpi="http://schemas.microsoft.com/office/word/2010/wordprocessingInk" xmlns:wne="http://schemas.microsoft.com/office/word/2006/wordml" xmlns:wps="http://schemas.microsoft.com/office/word/2010/wordprocessingShape" mc:Ignorable="w14 w15 w16se w16cid w16 w16cex wp14">
+  <w:p>
+    <w:pPr>
+      <w:pStyle w:val="Rodap"/>
+    </w:pPr>
+  </w:p>
+</w:ftr>
+</file>
+
+<file path=word/footer3.xml><?xml version="1.0" encoding="utf-8"?>
+<w:ftr xmlns:wpc="http://schemas.microsoft.com/office/word/2010/wordprocessingCanvas" xmlns:cx="http://schemas.microsoft.com/office/drawing/2014/chartex" xmlns:cx1="http://schemas.microsoft.com/office/drawing/2015/9/8/chartex" xmlns:cx2="http://schemas.microsoft.com/office/drawing/2015/10/21/chartex" xmlns:cx3="http://schemas.microsoft.com/office/drawing/2016/5/9/chartex" xmlns:cx4="http://schemas.microsoft.com/office/drawing/2016/5/10/chartex" xmlns:cx5="http://schemas.microsoft.com/office/drawing/2016/5/11/chartex" xmlns:cx6="http://schemas.microsoft.com/office/drawing/2016/5/12/chartex" xmlns:cx7="http://schemas.microsoft.com/office/drawing/2016/5/13/chartex" xmlns:cx8="http://schemas.microsoft.com/office/drawing/2016/5/14/chartex" xmlns:mc="http://schemas.openxmlformats.org/markup-compatibility/2006" xmlns:aink="http://schemas.microsoft.com/office/drawing/2016/ink" xmlns:am3d="http://schemas.microsoft.com/office/drawing/2017/model3d" xmlns:o="urn:schemas-microsoft-com:office:office" xmlns:r="http://schemas.openxmlformats.org/officeDocument/2006/relationships" xmlns:m="http://schemas.openxmlformats.org/officeDocument/2006/math" xmlns:v="urn:schemas-microsoft-com:vml" xmlns:wp14="http://schemas.microsoft.com/office/word/2010/wordprocessingDrawing" xmlns:wp="http://schemas.openxmlformats.org/drawingml/2006/wordprocessingDrawing" xmlns:w10="urn:schemas-microsoft-com:office:word" xmlns:w="http://schemas.openxmlformats.org/wordprocessingml/2006/main" xmlns:w14="http://schemas.microsoft.com/office/word/2010/wordml" xmlns:w15="http://schemas.microsoft.com/office/word/2012/wordml" xmlns:w16cex="http://schemas.microsoft.com/office/word/2018/wordml/cex" xmlns:w16cid="http://schemas.microsoft.com/office/word/2016/wordml/cid" xmlns:w16="http://schemas.microsoft.com/office/word/2018/wordml" xmlns:w16se="http://schemas.microsoft.com/office/word/2015/wordml/symex" xmlns:wpg="http://schemas.microsoft.com/office/word/2010/wordprocessingGroup" xmlns:wpi="http://schemas.microsoft.com/office/word/2010/wordprocessingInk" xmlns:wne="http://schemas.microsoft.com/office/word/2006/wordml" xmlns:wps="http://schemas.microsoft.com/office/word/2010/wordprocessingShape" mc:Ignorable="w14 w15 w16se w16cid w16 w16cex wp14">
+  <w:p>
+    <w:pPr>
+      <w:pStyle w:val="Rodap"/>
+    </w:pPr>
+  </w:p>
+</w:ftr>
+</file>
+
+<file path=word/footnotes.xml><?xml version="1.0" encoding="utf-8"?>
+<w:footnotes xmlns:wpc="http://schemas.microsoft.com/office/word/2010/wordprocessingCanvas" xmlns:cx="http://schemas.microsoft.com/office/drawing/2014/chartex" xmlns:cx1="http://schemas.microsoft.com/office/drawing/2015/9/8/chartex" xmlns:cx2="http://schemas.microsoft.com/office/drawing/2015/10/21/chartex" xmlns:cx3="http://schemas.microsoft.com/office/drawing/2016/5/9/chartex" xmlns:cx4="http://schemas.microsoft.com/office/drawing/2016/5/10/chartex" xmlns:cx5="http://schemas.microsoft.com/office/drawing/2016/5/11/chartex" xmlns:cx6="http://schemas.microsoft.com/office/drawing/2016/5/12/chartex" xmlns:cx7="http://schemas.microsoft.com/office/drawing/2016/5/13/chartex" xmlns:cx8="http://schemas.microsoft.com/office/drawing/2016/5/14/chartex" xmlns:mc="http://schemas.openxmlformats.org/markup-compatibility/2006" xmlns:aink="http://schemas.microsoft.com/office/drawing/2016/ink" xmlns:am3d="http://schemas.microsoft.com/office/drawing/2017/model3d" xmlns:o="urn:schemas-microsoft-com:office:office" xmlns:r="http://schemas.openxmlformats.org/officeDocument/2006/relationships" xmlns:m="http://schemas.openxmlformats.org/officeDocument/2006/math" xmlns:v="urn:schemas-microsoft-com:vml" xmlns:wp14="http://schemas.microsoft.com/office/word/2010/wordprocessingDrawing" xmlns:wp="http://schemas.openxmlformats.org/drawingml/2006/wordprocessingDrawing" xmlns:w10="urn:schemas-microsoft-com:office:word" xmlns:w="http://schemas.openxmlformats.org/wordprocessingml/2006/main" xmlns:w14="http://schemas.microsoft.com/office/word/2010/wordml" xmlns:w15="http://schemas.microsoft.com/office/word/2012/wordml" xmlns:w16cex="http://schemas.microsoft.com/office/word/2018/wordml/cex" xmlns:w16cid="http://schemas.microsoft.com/office/word/2016/wordml/cid" xmlns:w16="http://schemas.microsoft.com/office/word/2018/wordml" xmlns:w16se="http://schemas.microsoft.com/office/word/2015/wordml/symex" xmlns:wpg="http://schemas.microsoft.com/office/word/2010/wordprocessingGroup" xmlns:wpi="http://schemas.microsoft.com/office/word/2010/wordprocessingInk" xmlns:wne="http://schemas.microsoft.com/office/word/2006/wordml" xmlns:wps="http://schemas.microsoft.com/office/word/2010/wordprocessingShape" mc:Ignorable="w14 w15 w16se w16cid w16 w16cex wp14">
+  <w:footnote w:type="separator" w:id="-1">
+    <w:p>
+      <w:pPr>
+        <w:spacing w:after="0" w:line="240" w:lineRule="auto"/>
+      </w:pPr>
+      <w:r>
+        <w:separator/>
+      </w:r>
+    </w:p>
+  </w:footnote>
+  <w:footnote w:type="continuationSeparator" w:id="0">
+    <w:p>
+      <w:pPr>
+        <w:spacing w:after="0" w:line="240" w:lineRule="auto"/>
+      </w:pPr>
+      <w:r>
+        <w:continuationSeparator/>
+      </w:r>
+    </w:p>
+  </w:footnote>
+</w:footnotes>
+</file>
+
+<file path=word/header1.xml><?xml version="1.0" encoding="utf-8"?>
+<w:hdr xmlns:wpc="http://schemas.microsoft.com/office/word/2010/wordprocessingCanvas" xmlns:cx="http://schemas.microsoft.com/office/drawing/2014/chartex" xmlns:cx1="http://schemas.microsoft.com/office/drawing/2015/9/8/chartex" xmlns:cx2="http://schemas.microsoft.com/office/drawing/2015/10/21/chartex" xmlns:cx3="http://schemas.microsoft.com/office/drawing/2016/5/9/chartex" xmlns:cx4="http://schemas.microsoft.com/office/drawing/2016/5/10/chartex" xmlns:cx5="http://schemas.microsoft.com/office/drawing/2016/5/11/chartex" xmlns:cx6="http://schemas.microsoft.com/office/drawing/2016/5/12/chartex" xmlns:cx7="http://schemas.microsoft.com/office/drawing/2016/5/13/chartex" xmlns:cx8="http://schemas.microsoft.com/office/drawing/2016/5/14/chartex" xmlns:mc="http://schemas.openxmlformats.org/markup-compatibility/2006" xmlns:aink="http://schemas.microsoft.com/office/drawing/2016/ink" xmlns:am3d="http://schemas.microsoft.com/office/drawing/2017/model3d" xmlns:o="urn:schemas-microsoft-com:office:office" xmlns:r="http://schemas.openxmlformats.org/officeDocument/2006/relationships" xmlns:m="http://schemas.openxmlformats.org/officeDocument/2006/math" xmlns:v="urn:schemas-microsoft-com:vml" xmlns:wp14="http://schemas.microsoft.com/office/word/2010/wordprocessingDrawing" xmlns:wp="http://schemas.openxmlformats.org/drawingml/2006/wordprocessingDrawing" xmlns:w10="urn:schemas-microsoft-com:office:word" xmlns:w="http://schemas.openxmlformats.org/wordprocessingml/2006/main" xmlns:w14="http://schemas.microsoft.com/office/word/2010/wordml" xmlns:w15="http://schemas.microsoft.com/office/word/2012/wordml" xmlns:w16cex="http://schemas.microsoft.com/office/word/2018/wordml/cex" xmlns:w16cid="http://schemas.microsoft.com/office/word/2016/wordml/cid" xmlns:w16="http://schemas.microsoft.com/office/word/2018/wordml" xmlns:w16se="http://schemas.microsoft.com/office/word/2015/wordml/symex" xmlns:wpg="http://schemas.microsoft.com/office/word/2010/wordprocessingGroup" xmlns:wpi="http://schemas.microsoft.com/office/word/2010/wordprocessingInk" xmlns:wne="http://schemas.microsoft.com/office/word/2006/wordml" xmlns:wps="http://schemas.microsoft.com/office/word/2010/wordprocessingShape" mc:Ignorable="w14 w15 w16se w16cid w16 w16cex wp14">
+  <w:p>
+    <w:pPr>
+      <w:pStyle w:val="Cabealho"/>
+    </w:pPr>
+  </w:p>
+</w:hdr>
+</file>
+
+<file path=word/header2.xml><?xml version="1.0" encoding="utf-8"?>
+<w:hdr xmlns:wpc="http://schemas.microsoft.com/office/word/2010/wordprocessingCanvas" xmlns:cx="http://schemas.microsoft.com/office/drawing/2014/chartex" xmlns:cx1="http://schemas.microsoft.com/office/drawing/2015/9/8/chartex" xmlns:cx2="http://schemas.microsoft.com/office/drawing/2015/10/21/chartex" xmlns:cx3="http://schemas.microsoft.com/office/drawing/2016/5/9/chartex" xmlns:cx4="http://schemas.microsoft.com/office/drawing/2016/5/10/chartex" xmlns:cx5="http://schemas.microsoft.com/office/drawing/2016/5/11/chartex" xmlns:cx6="http://schemas.microsoft.com/office/drawing/2016/5/12/chartex" xmlns:cx7="http://schemas.microsoft.com/office/drawing/2016/5/13/chartex" xmlns:cx8="http://schemas.microsoft.com/office/drawing/2016/5/14/chartex" xmlns:mc="http://schemas.openxmlformats.org/markup-compatibility/2006" xmlns:aink="http://schemas.microsoft.com/office/drawing/2016/ink" xmlns:am3d="http://schemas.microsoft.com/office/drawing/2017/model3d" xmlns:o="urn:schemas-microsoft-com:office:office" xmlns:r="http://schemas.openxmlformats.org/officeDocument/2006/relationships" xmlns:m="http://schemas.openxmlformats.org/officeDocument/2006/math" xmlns:v="urn:schemas-microsoft-com:vml" xmlns:wp14="http://schemas.microsoft.com/office/word/2010/wordprocessingDrawing" xmlns:wp="http://schemas.openxmlformats.org/drawingml/2006/wordprocessingDrawing" xmlns:w10="urn:schemas-microsoft-com:office:word" xmlns:w="http://schemas.openxmlformats.org/wordprocessingml/2006/main" xmlns:w14="http://schemas.microsoft.com/office/word/2010/wordml" xmlns:w15="http://schemas.microsoft.com/office/word/2012/wordml" xmlns:w16cex="http://schemas.microsoft.com/office/word/2018/wordml/cex" xmlns:w16cid="http://schemas.microsoft.com/office/word/2016/wordml/cid" xmlns:w16="http://schemas.microsoft.com/office/word/2018/wordml" xmlns:w16se="http://schemas.microsoft.com/office/word/2015/wordml/symex" xmlns:wpg="http://schemas.microsoft.com/office/word/2010/wordprocessingGroup" xmlns:wpi="http://schemas.microsoft.com/office/word/2010/wordprocessingInk" xmlns:wne="http://schemas.microsoft.com/office/word/2006/wordml" xmlns:wps="http://schemas.microsoft.com/office/word/2010/wordprocessingShape" mc:Ignorable="w14 w15 w16se w16cid w16 w16cex wp14">
+  <w:p>
+    <w:pPr>
+      <w:pStyle w:val="Cabealho"/>
+    </w:pPr>
+  </w:p>
+</w:hdr>
+</file>
+
+<file path=word/header3.xml><?xml version="1.0" encoding="utf-8"?>
+<w:hdr xmlns:wpc="http://schemas.microsoft.com/office/word/2010/wordprocessingCanvas" xmlns:cx="http://schemas.microsoft.com/office/drawing/2014/chartex" xmlns:cx1="http://schemas.microsoft.com/office/drawing/2015/9/8/chartex" xmlns:cx2="http://schemas.microsoft.com/office/drawing/2015/10/21/chartex" xmlns:cx3="http://schemas.microsoft.com/office/drawing/2016/5/9/chartex" xmlns:cx4="http://schemas.microsoft.com/office/drawing/2016/5/10/chartex" xmlns:cx5="http://schemas.microsoft.com/office/drawing/2016/5/11/chartex" xmlns:cx6="http://schemas.microsoft.com/office/drawing/2016/5/12/chartex" xmlns:cx7="http://schemas.microsoft.com/office/drawing/2016/5/13/chartex" xmlns:cx8="http://schemas.microsoft.com/office/drawing/2016/5/14/chartex" xmlns:mc="http://schemas.openxmlformats.org/markup-compatibility/2006" xmlns:aink="http://schemas.microsoft.com/office/drawing/2016/ink" xmlns:am3d="http://schemas.microsoft.com/office/drawing/2017/model3d" xmlns:o="urn:schemas-microsoft-com:office:office" xmlns:r="http://schemas.openxmlformats.org/officeDocument/2006/relationships" xmlns:m="http://schemas.openxmlformats.org/officeDocument/2006/math" xmlns:v="urn:schemas-microsoft-com:vml" xmlns:wp14="http://schemas.microsoft.com/office/word/2010/wordprocessingDrawing" xmlns:wp="http://schemas.openxmlformats.org/drawingml/2006/wordprocessingDrawing" xmlns:w10="urn:schemas-microsoft-com:office:word" xmlns:w="http://schemas.openxmlformats.org/wordprocessingml/2006/main" xmlns:w14="http://schemas.microsoft.com/office/word/2010/wordml" xmlns:w15="http://schemas.microsoft.com/office/word/2012/wordml" xmlns:w16cex="http://schemas.microsoft.com/office/word/2018/wordml/cex" xmlns:w16cid="http://schemas.microsoft.com/office/word/2016/wordml/cid" xmlns:w16="http://schemas.microsoft.com/office/word/2018/wordml" xmlns:w16se="http://schemas.microsoft.com/office/word/2015/wordml/symex" xmlns:wpg="http://schemas.microsoft.com/office/word/2010/wordprocessingGroup" xmlns:wpi="http://schemas.microsoft.com/office/word/2010/wordprocessingInk" xmlns:wne="http://schemas.microsoft.com/office/word/2006/wordml" xmlns:wps="http://schemas.microsoft.com/office/word/2010/wordprocessingShape" mc:Ignorable="w14 w15 w16se w16cid w16 w16cex wp14">
+  <w:p>
+    <w:pPr>
+      <w:pStyle w:val="Cabealho"/>
+    </w:pPr>
+  </w:p>
+</w:hdr>
 </file>
 
 <file path=word/numbering.xml><?xml version="1.0" encoding="utf-8"?>
@@ -1477,7 +2055,6 @@
     <w:name w:val="Hyperlink"/>
     <w:basedOn w:val="Fontepargpadro"/>
     <w:uiPriority w:val="99"/>
-    <w:semiHidden/>
     <w:unhideWhenUsed/>
     <w:rsid w:val="00276E94"/>
     <w:rPr>
@@ -1495,6 +2072,62 @@
       <w:b/>
       <w:bCs/>
     </w:rPr>
+  </w:style>
+  <w:style w:type="character" w:styleId="MenoPendente">
+    <w:name w:val="Unresolved Mention"/>
+    <w:basedOn w:val="Fontepargpadro"/>
+    <w:uiPriority w:val="99"/>
+    <w:semiHidden/>
+    <w:unhideWhenUsed/>
+    <w:rsid w:val="00F55AC0"/>
+    <w:rPr>
+      <w:color w:val="605E5C"/>
+      <w:shd w:val="clear" w:color="auto" w:fill="E1DFDD"/>
+    </w:rPr>
+  </w:style>
+  <w:style w:type="paragraph" w:styleId="Cabealho">
+    <w:name w:val="header"/>
+    <w:basedOn w:val="Normal"/>
+    <w:link w:val="CabealhoChar"/>
+    <w:uiPriority w:val="99"/>
+    <w:unhideWhenUsed/>
+    <w:rsid w:val="00F55AC0"/>
+    <w:pPr>
+      <w:tabs>
+        <w:tab w:val="center" w:pos="4252"/>
+        <w:tab w:val="right" w:pos="8504"/>
+      </w:tabs>
+      <w:spacing w:after="0" w:line="240" w:lineRule="auto"/>
+    </w:pPr>
+  </w:style>
+  <w:style w:type="character" w:customStyle="1" w:styleId="CabealhoChar">
+    <w:name w:val="Cabeçalho Char"/>
+    <w:basedOn w:val="Fontepargpadro"/>
+    <w:link w:val="Cabealho"/>
+    <w:uiPriority w:val="99"/>
+    <w:rsid w:val="00F55AC0"/>
+  </w:style>
+  <w:style w:type="paragraph" w:styleId="Rodap">
+    <w:name w:val="footer"/>
+    <w:basedOn w:val="Normal"/>
+    <w:link w:val="RodapChar"/>
+    <w:uiPriority w:val="99"/>
+    <w:unhideWhenUsed/>
+    <w:rsid w:val="00F55AC0"/>
+    <w:pPr>
+      <w:tabs>
+        <w:tab w:val="center" w:pos="4252"/>
+        <w:tab w:val="right" w:pos="8504"/>
+      </w:tabs>
+      <w:spacing w:after="0" w:line="240" w:lineRule="auto"/>
+    </w:pPr>
+  </w:style>
+  <w:style w:type="character" w:customStyle="1" w:styleId="RodapChar">
+    <w:name w:val="Rodapé Char"/>
+    <w:basedOn w:val="Fontepargpadro"/>
+    <w:link w:val="Rodap"/>
+    <w:uiPriority w:val="99"/>
+    <w:rsid w:val="00F55AC0"/>
   </w:style>
 </w:styles>
 </file>

</xml_diff>

<commit_message>
I added a summary and a cover to the doc
</commit_message>
<xml_diff>
--- a/complete-guide.docx
+++ b/complete-guide.docx
@@ -13,7 +13,9 @@
           <w:lang w:val="en-US"/>
         </w:rPr>
       </w:pPr>
-      <w:r>
+    </w:p>
+    <w:p>
+      <w:pPr>
         <w:rPr>
           <w:rFonts w:ascii="Times New Roman" w:hAnsi="Times New Roman" w:cs="Times New Roman"/>
           <w:b/>
@@ -22,6 +24,64 @@
           <w:szCs w:val="64"/>
           <w:lang w:val="en-US"/>
         </w:rPr>
+      </w:pPr>
+    </w:p>
+    <w:p>
+      <w:pPr>
+        <w:rPr>
+          <w:rFonts w:ascii="Times New Roman" w:hAnsi="Times New Roman" w:cs="Times New Roman"/>
+          <w:b/>
+          <w:bCs/>
+          <w:sz w:val="64"/>
+          <w:szCs w:val="64"/>
+          <w:lang w:val="en-US"/>
+        </w:rPr>
+      </w:pPr>
+    </w:p>
+    <w:p>
+      <w:pPr>
+        <w:rPr>
+          <w:rFonts w:ascii="Times New Roman" w:hAnsi="Times New Roman" w:cs="Times New Roman"/>
+          <w:b/>
+          <w:bCs/>
+          <w:sz w:val="64"/>
+          <w:szCs w:val="64"/>
+          <w:lang w:val="en-US"/>
+        </w:rPr>
+      </w:pPr>
+    </w:p>
+    <w:p>
+      <w:pPr>
+        <w:rPr>
+          <w:rFonts w:ascii="Times New Roman" w:hAnsi="Times New Roman" w:cs="Times New Roman"/>
+          <w:b/>
+          <w:bCs/>
+          <w:sz w:val="64"/>
+          <w:szCs w:val="64"/>
+          <w:lang w:val="en-US"/>
+        </w:rPr>
+      </w:pPr>
+    </w:p>
+    <w:p>
+      <w:pPr>
+        <w:rPr>
+          <w:rFonts w:ascii="Times New Roman" w:hAnsi="Times New Roman" w:cs="Times New Roman"/>
+          <w:b/>
+          <w:bCs/>
+          <w:sz w:val="64"/>
+          <w:szCs w:val="64"/>
+          <w:lang w:val="en-US"/>
+        </w:rPr>
+      </w:pPr>
+      <w:r>
+        <w:rPr>
+          <w:rFonts w:ascii="Times New Roman" w:hAnsi="Times New Roman" w:cs="Times New Roman"/>
+          <w:b/>
+          <w:bCs/>
+          <w:sz w:val="64"/>
+          <w:szCs w:val="64"/>
+          <w:lang w:val="en-US"/>
+        </w:rPr>
         <w:t>“Complete” guide to Git and GitHub</w:t>
       </w:r>
     </w:p>
@@ -54,6 +114,29 @@
           <w:rFonts w:ascii="Times New Roman" w:hAnsi="Times New Roman" w:cs="Times New Roman"/>
           <w:b/>
           <w:bCs/>
+          <w:sz w:val="24"/>
+          <w:szCs w:val="24"/>
+          <w:lang w:val="en-US"/>
+        </w:rPr>
+      </w:pPr>
+      <w:r>
+        <w:rPr>
+          <w:rFonts w:ascii="Times New Roman" w:hAnsi="Times New Roman" w:cs="Times New Roman"/>
+          <w:b/>
+          <w:bCs/>
+          <w:sz w:val="24"/>
+          <w:szCs w:val="24"/>
+          <w:lang w:val="en-US"/>
+        </w:rPr>
+        <w:t>By Gabriel Souza Silva</w:t>
+      </w:r>
+    </w:p>
+    <w:p>
+      <w:pPr>
+        <w:rPr>
+          <w:rFonts w:ascii="Times New Roman" w:hAnsi="Times New Roman" w:cs="Times New Roman"/>
+          <w:b/>
+          <w:bCs/>
           <w:sz w:val="64"/>
           <w:szCs w:val="64"/>
           <w:lang w:val="en-US"/>
@@ -76,7 +159,687 @@
           <w:szCs w:val="24"/>
           <w:lang w:val="en-US"/>
         </w:rPr>
-        <w:t>What is git?</w:t>
+        <w:br w:type="page"/>
+      </w:r>
+    </w:p>
+    <w:sdt>
+      <w:sdtPr>
+        <w:rPr>
+          <w:rFonts w:ascii="Times New Roman" w:hAnsi="Times New Roman" w:cs="Times New Roman"/>
+        </w:rPr>
+        <w:id w:val="-148829919"/>
+        <w:docPartObj>
+          <w:docPartGallery w:val="Table of Contents"/>
+          <w:docPartUnique/>
+        </w:docPartObj>
+      </w:sdtPr>
+      <w:sdtEndPr>
+        <w:rPr>
+          <w:rFonts w:eastAsiaTheme="minorHAnsi"/>
+          <w:b/>
+          <w:bCs/>
+          <w:color w:val="auto"/>
+          <w:sz w:val="22"/>
+          <w:szCs w:val="22"/>
+          <w:lang w:eastAsia="en-US"/>
+        </w:rPr>
+      </w:sdtEndPr>
+      <w:sdtContent>
+        <w:p>
+          <w:pPr>
+            <w:pStyle w:val="CabealhodoSumrio"/>
+            <w:rPr>
+              <w:rFonts w:ascii="Times New Roman" w:hAnsi="Times New Roman" w:cs="Times New Roman"/>
+              <w:color w:val="000000" w:themeColor="text1"/>
+              <w:lang w:val="en-US"/>
+            </w:rPr>
+          </w:pPr>
+          <w:r>
+            <w:rPr>
+              <w:rFonts w:ascii="Times New Roman" w:hAnsi="Times New Roman" w:cs="Times New Roman"/>
+              <w:color w:val="000000" w:themeColor="text1"/>
+              <w:lang w:val="en-US"/>
+            </w:rPr>
+            <w:t>Summary</w:t>
+          </w:r>
+        </w:p>
+        <w:p>
+          <w:pPr>
+            <w:rPr>
+              <w:lang w:val="en-US" w:eastAsia="pt-BR"/>
+            </w:rPr>
+          </w:pPr>
+        </w:p>
+        <w:p>
+          <w:pPr>
+            <w:rPr>
+              <w:rFonts w:ascii="Times New Roman" w:hAnsi="Times New Roman" w:cs="Times New Roman"/>
+              <w:lang w:val="en-US"/>
+            </w:rPr>
+          </w:pPr>
+          <w:r>
+            <w:rPr>
+              <w:rFonts w:ascii="Times New Roman" w:hAnsi="Times New Roman" w:cs="Times New Roman"/>
+            </w:rPr>
+            <w:fldChar w:fldCharType="begin"/>
+          </w:r>
+          <w:r>
+            <w:rPr>
+              <w:rFonts w:ascii="Times New Roman" w:hAnsi="Times New Roman" w:cs="Times New Roman"/>
+              <w:lang w:val="en-US"/>
+            </w:rPr>
+            <w:instrText xml:space="preserve"> TOC \o "1-3" \h \z \u </w:instrText>
+          </w:r>
+          <w:r>
+            <w:rPr>
+              <w:rFonts w:ascii="Times New Roman" w:hAnsi="Times New Roman" w:cs="Times New Roman"/>
+            </w:rPr>
+            <w:fldChar w:fldCharType="separate"/>
+          </w:r>
+          <w:r>
+            <w:rPr>
+              <w:rFonts w:ascii="Times New Roman" w:hAnsi="Times New Roman" w:cs="Times New Roman"/>
+              <w:b/>
+              <w:bCs/>
+              <w:noProof/>
+              <w:lang w:val="en-US"/>
+            </w:rPr>
+            <w:t>Introduction - What you will find here</w:t>
+          </w:r>
+          <w:r>
+            <w:rPr>
+              <w:rFonts w:ascii="Times New Roman" w:hAnsi="Times New Roman" w:cs="Times New Roman"/>
+              <w:b/>
+              <w:bCs/>
+              <w:noProof/>
+              <w:lang w:val="en-US"/>
+            </w:rPr>
+            <w:t>.</w:t>
+          </w:r>
+          <w:r>
+            <w:rPr>
+              <w:rFonts w:ascii="Times New Roman" w:hAnsi="Times New Roman" w:cs="Times New Roman"/>
+              <w:b/>
+              <w:bCs/>
+              <w:noProof/>
+              <w:lang w:val="en-US"/>
+            </w:rPr>
+            <w:t>.....................................................................................</w:t>
+          </w:r>
+          <w:r>
+            <w:rPr>
+              <w:rFonts w:ascii="Times New Roman" w:hAnsi="Times New Roman" w:cs="Times New Roman"/>
+              <w:b/>
+              <w:bCs/>
+              <w:noProof/>
+              <w:lang w:val="en-US"/>
+            </w:rPr>
+            <w:t>.</w:t>
+          </w:r>
+          <w:r>
+            <w:rPr>
+              <w:rFonts w:ascii="Times New Roman" w:hAnsi="Times New Roman" w:cs="Times New Roman"/>
+              <w:b/>
+              <w:bCs/>
+            </w:rPr>
+            <w:fldChar w:fldCharType="end"/>
+          </w:r>
+          <w:r>
+            <w:rPr>
+              <w:rFonts w:ascii="Times New Roman" w:hAnsi="Times New Roman" w:cs="Times New Roman"/>
+              <w:b/>
+              <w:bCs/>
+              <w:lang w:val="en-US"/>
+            </w:rPr>
+            <w:t>3</w:t>
+          </w:r>
+        </w:p>
+        <w:p>
+          <w:pPr>
+            <w:rPr>
+              <w:rFonts w:ascii="Times New Roman" w:hAnsi="Times New Roman" w:cs="Times New Roman"/>
+              <w:lang w:val="en-US"/>
+            </w:rPr>
+          </w:pPr>
+          <w:r>
+            <w:rPr>
+              <w:rFonts w:ascii="Times New Roman" w:hAnsi="Times New Roman" w:cs="Times New Roman"/>
+            </w:rPr>
+            <w:fldChar w:fldCharType="begin"/>
+          </w:r>
+          <w:r>
+            <w:rPr>
+              <w:rFonts w:ascii="Times New Roman" w:hAnsi="Times New Roman" w:cs="Times New Roman"/>
+              <w:lang w:val="en-US"/>
+            </w:rPr>
+            <w:instrText xml:space="preserve"> TOC \o "1-3" \h \z \u </w:instrText>
+          </w:r>
+          <w:r>
+            <w:rPr>
+              <w:rFonts w:ascii="Times New Roman" w:hAnsi="Times New Roman" w:cs="Times New Roman"/>
+            </w:rPr>
+            <w:fldChar w:fldCharType="separate"/>
+          </w:r>
+          <w:r>
+            <w:rPr>
+              <w:rFonts w:ascii="Times New Roman" w:hAnsi="Times New Roman" w:cs="Times New Roman"/>
+              <w:b/>
+              <w:bCs/>
+              <w:noProof/>
+              <w:lang w:val="en-US"/>
+            </w:rPr>
+            <w:t>What is git</w:t>
+          </w:r>
+          <w:r>
+            <w:rPr>
+              <w:rFonts w:ascii="Times New Roman" w:hAnsi="Times New Roman" w:cs="Times New Roman"/>
+              <w:b/>
+              <w:bCs/>
+              <w:noProof/>
+              <w:lang w:val="en-US"/>
+            </w:rPr>
+            <w:t>?.....</w:t>
+          </w:r>
+          <w:r>
+            <w:rPr>
+              <w:rFonts w:ascii="Times New Roman" w:hAnsi="Times New Roman" w:cs="Times New Roman"/>
+              <w:b/>
+              <w:bCs/>
+              <w:noProof/>
+              <w:lang w:val="en-US"/>
+            </w:rPr>
+            <w:t>..........................</w:t>
+          </w:r>
+          <w:r>
+            <w:rPr>
+              <w:rFonts w:ascii="Times New Roman" w:hAnsi="Times New Roman" w:cs="Times New Roman"/>
+              <w:b/>
+              <w:bCs/>
+              <w:noProof/>
+              <w:lang w:val="en-US"/>
+            </w:rPr>
+            <w:t>...................................................................................................</w:t>
+          </w:r>
+          <w:r>
+            <w:rPr>
+              <w:rFonts w:ascii="Times New Roman" w:hAnsi="Times New Roman" w:cs="Times New Roman"/>
+              <w:b/>
+              <w:bCs/>
+              <w:noProof/>
+              <w:lang w:val="en-US"/>
+            </w:rPr>
+            <w:t>.</w:t>
+          </w:r>
+          <w:r>
+            <w:rPr>
+              <w:rFonts w:ascii="Times New Roman" w:hAnsi="Times New Roman" w:cs="Times New Roman"/>
+              <w:b/>
+              <w:bCs/>
+            </w:rPr>
+            <w:fldChar w:fldCharType="end"/>
+          </w:r>
+          <w:r>
+            <w:rPr>
+              <w:rFonts w:ascii="Times New Roman" w:hAnsi="Times New Roman" w:cs="Times New Roman"/>
+              <w:b/>
+              <w:bCs/>
+              <w:lang w:val="en-US"/>
+            </w:rPr>
+            <w:t>3</w:t>
+          </w:r>
+        </w:p>
+      </w:sdtContent>
+    </w:sdt>
+    <w:p>
+      <w:pPr>
+        <w:rPr>
+          <w:rFonts w:ascii="Times New Roman" w:hAnsi="Times New Roman" w:cs="Times New Roman"/>
+          <w:b/>
+          <w:bCs/>
+          <w:lang w:val="en-US"/>
+        </w:rPr>
+      </w:pPr>
+      <w:r>
+        <w:rPr>
+          <w:rFonts w:ascii="Times New Roman" w:hAnsi="Times New Roman" w:cs="Times New Roman"/>
+        </w:rPr>
+        <w:fldChar w:fldCharType="begin"/>
+      </w:r>
+      <w:r>
+        <w:rPr>
+          <w:rFonts w:ascii="Times New Roman" w:hAnsi="Times New Roman" w:cs="Times New Roman"/>
+          <w:lang w:val="en-US"/>
+        </w:rPr>
+        <w:instrText xml:space="preserve"> TOC \o "1-3" \h \z \u </w:instrText>
+      </w:r>
+      <w:r>
+        <w:rPr>
+          <w:rFonts w:ascii="Times New Roman" w:hAnsi="Times New Roman" w:cs="Times New Roman"/>
+        </w:rPr>
+        <w:fldChar w:fldCharType="separate"/>
+      </w:r>
+      <w:r>
+        <w:rPr>
+          <w:rFonts w:ascii="Times New Roman" w:hAnsi="Times New Roman" w:cs="Times New Roman"/>
+          <w:b/>
+          <w:bCs/>
+          <w:noProof/>
+          <w:lang w:val="en-US"/>
+        </w:rPr>
+        <w:t xml:space="preserve">What is </w:t>
+      </w:r>
+      <w:r>
+        <w:rPr>
+          <w:rFonts w:ascii="Times New Roman" w:hAnsi="Times New Roman" w:cs="Times New Roman"/>
+          <w:b/>
+          <w:bCs/>
+          <w:noProof/>
+          <w:lang w:val="en-US"/>
+        </w:rPr>
+        <w:t>GitHub?</w:t>
+      </w:r>
+      <w:r>
+        <w:rPr>
+          <w:rFonts w:ascii="Times New Roman" w:hAnsi="Times New Roman" w:cs="Times New Roman"/>
+          <w:b/>
+          <w:bCs/>
+          <w:noProof/>
+          <w:lang w:val="en-US"/>
+        </w:rPr>
+        <w:t>.......................</w:t>
+      </w:r>
+      <w:r>
+        <w:rPr>
+          <w:rFonts w:ascii="Times New Roman" w:hAnsi="Times New Roman" w:cs="Times New Roman"/>
+          <w:b/>
+          <w:bCs/>
+          <w:noProof/>
+          <w:lang w:val="en-US"/>
+        </w:rPr>
+        <w:t>...................................................................................................</w:t>
+      </w:r>
+      <w:r>
+        <w:rPr>
+          <w:rFonts w:ascii="Times New Roman" w:hAnsi="Times New Roman" w:cs="Times New Roman"/>
+          <w:b/>
+          <w:bCs/>
+          <w:noProof/>
+          <w:lang w:val="en-US"/>
+        </w:rPr>
+        <w:t>.</w:t>
+      </w:r>
+      <w:r>
+        <w:rPr>
+          <w:rFonts w:ascii="Times New Roman" w:hAnsi="Times New Roman" w:cs="Times New Roman"/>
+          <w:b/>
+          <w:bCs/>
+        </w:rPr>
+        <w:fldChar w:fldCharType="end"/>
+      </w:r>
+      <w:r>
+        <w:rPr>
+          <w:rFonts w:ascii="Times New Roman" w:hAnsi="Times New Roman" w:cs="Times New Roman"/>
+          <w:b/>
+          <w:bCs/>
+          <w:lang w:val="en-US"/>
+        </w:rPr>
+        <w:t>3</w:t>
+      </w:r>
+    </w:p>
+    <w:p>
+      <w:pPr>
+        <w:rPr>
+          <w:rFonts w:ascii="Times New Roman" w:hAnsi="Times New Roman" w:cs="Times New Roman"/>
+          <w:b/>
+          <w:bCs/>
+        </w:rPr>
+      </w:pPr>
+      <w:r>
+        <w:rPr>
+          <w:rFonts w:ascii="Times New Roman" w:hAnsi="Times New Roman" w:cs="Times New Roman"/>
+        </w:rPr>
+        <w:fldChar w:fldCharType="begin"/>
+      </w:r>
+      <w:r>
+        <w:rPr>
+          <w:rFonts w:ascii="Times New Roman" w:hAnsi="Times New Roman" w:cs="Times New Roman"/>
+          <w:lang w:val="en-US"/>
+        </w:rPr>
+        <w:instrText xml:space="preserve"> TOC \o "1-3" \h \z \u </w:instrText>
+      </w:r>
+      <w:r>
+        <w:rPr>
+          <w:rFonts w:ascii="Times New Roman" w:hAnsi="Times New Roman" w:cs="Times New Roman"/>
+        </w:rPr>
+        <w:fldChar w:fldCharType="separate"/>
+      </w:r>
+      <w:r>
+        <w:rPr>
+          <w:rFonts w:ascii="Times New Roman" w:hAnsi="Times New Roman" w:cs="Times New Roman"/>
+          <w:b/>
+          <w:bCs/>
+          <w:noProof/>
+          <w:lang w:val="en-US"/>
+        </w:rPr>
+        <w:t>To create a repository.</w:t>
+      </w:r>
+      <w:r>
+        <w:rPr>
+          <w:rFonts w:ascii="Times New Roman" w:hAnsi="Times New Roman" w:cs="Times New Roman"/>
+          <w:b/>
+          <w:bCs/>
+          <w:noProof/>
+          <w:lang w:val="en-US"/>
+        </w:rPr>
+        <w:t>.............</w:t>
+      </w:r>
+      <w:r>
+        <w:rPr>
+          <w:rFonts w:ascii="Times New Roman" w:hAnsi="Times New Roman" w:cs="Times New Roman"/>
+          <w:b/>
+          <w:bCs/>
+          <w:noProof/>
+          <w:lang w:val="en-US"/>
+        </w:rPr>
+        <w:t>...................................................................................................</w:t>
+      </w:r>
+      <w:r>
+        <w:rPr>
+          <w:rFonts w:ascii="Times New Roman" w:hAnsi="Times New Roman" w:cs="Times New Roman"/>
+          <w:b/>
+          <w:bCs/>
+          <w:noProof/>
+          <w:lang w:val="en-US"/>
+        </w:rPr>
+        <w:t>.</w:t>
+      </w:r>
+      <w:r>
+        <w:rPr>
+          <w:rFonts w:ascii="Times New Roman" w:hAnsi="Times New Roman" w:cs="Times New Roman"/>
+          <w:b/>
+          <w:bCs/>
+        </w:rPr>
+        <w:fldChar w:fldCharType="end"/>
+      </w:r>
+      <w:r>
+        <w:rPr>
+          <w:rFonts w:ascii="Times New Roman" w:hAnsi="Times New Roman" w:cs="Times New Roman"/>
+          <w:b/>
+          <w:bCs/>
+        </w:rPr>
+        <w:t>3</w:t>
+      </w:r>
+    </w:p>
+    <w:p>
+      <w:pPr>
+        <w:rPr>
+          <w:rFonts w:ascii="Times New Roman" w:hAnsi="Times New Roman" w:cs="Times New Roman"/>
+          <w:lang w:val="en-US"/>
+        </w:rPr>
+      </w:pPr>
+      <w:r>
+        <w:rPr>
+          <w:rFonts w:ascii="Times New Roman" w:hAnsi="Times New Roman" w:cs="Times New Roman"/>
+        </w:rPr>
+        <w:fldChar w:fldCharType="begin"/>
+      </w:r>
+      <w:r>
+        <w:rPr>
+          <w:rFonts w:ascii="Times New Roman" w:hAnsi="Times New Roman" w:cs="Times New Roman"/>
+          <w:lang w:val="en-US"/>
+        </w:rPr>
+        <w:instrText xml:space="preserve"> TOC \o "1-3" \h \z \u </w:instrText>
+      </w:r>
+      <w:r>
+        <w:rPr>
+          <w:rFonts w:ascii="Times New Roman" w:hAnsi="Times New Roman" w:cs="Times New Roman"/>
+        </w:rPr>
+        <w:fldChar w:fldCharType="separate"/>
+      </w:r>
+      <w:r>
+        <w:rPr>
+          <w:rFonts w:ascii="Times New Roman" w:hAnsi="Times New Roman" w:cs="Times New Roman"/>
+          <w:b/>
+          <w:bCs/>
+          <w:noProof/>
+          <w:lang w:val="en-US"/>
+        </w:rPr>
+        <w:t>To push a repository…...</w:t>
+      </w:r>
+      <w:r>
+        <w:rPr>
+          <w:rFonts w:ascii="Times New Roman" w:hAnsi="Times New Roman" w:cs="Times New Roman"/>
+          <w:b/>
+          <w:bCs/>
+          <w:noProof/>
+          <w:lang w:val="en-US"/>
+        </w:rPr>
+        <w:t>..........</w:t>
+      </w:r>
+      <w:r>
+        <w:rPr>
+          <w:rFonts w:ascii="Times New Roman" w:hAnsi="Times New Roman" w:cs="Times New Roman"/>
+          <w:b/>
+          <w:bCs/>
+          <w:noProof/>
+          <w:lang w:val="en-US"/>
+        </w:rPr>
+        <w:t>...................................................................................................</w:t>
+      </w:r>
+      <w:r>
+        <w:rPr>
+          <w:rFonts w:ascii="Times New Roman" w:hAnsi="Times New Roman" w:cs="Times New Roman"/>
+          <w:b/>
+          <w:bCs/>
+          <w:noProof/>
+          <w:lang w:val="en-US"/>
+        </w:rPr>
+        <w:t>.</w:t>
+      </w:r>
+      <w:r>
+        <w:rPr>
+          <w:rFonts w:ascii="Times New Roman" w:hAnsi="Times New Roman" w:cs="Times New Roman"/>
+          <w:b/>
+          <w:bCs/>
+        </w:rPr>
+        <w:fldChar w:fldCharType="end"/>
+      </w:r>
+      <w:r>
+        <w:rPr>
+          <w:rFonts w:ascii="Times New Roman" w:hAnsi="Times New Roman" w:cs="Times New Roman"/>
+          <w:b/>
+          <w:bCs/>
+          <w:lang w:val="en-US"/>
+        </w:rPr>
+        <w:t>3</w:t>
+      </w:r>
+    </w:p>
+    <w:p>
+      <w:pPr>
+        <w:rPr>
+          <w:rFonts w:ascii="Times New Roman" w:hAnsi="Times New Roman" w:cs="Times New Roman"/>
+          <w:b/>
+          <w:bCs/>
+          <w:lang w:val="en-US"/>
+        </w:rPr>
+      </w:pPr>
+    </w:p>
+    <w:p>
+      <w:pPr>
+        <w:rPr>
+          <w:rFonts w:ascii="Times New Roman" w:hAnsi="Times New Roman" w:cs="Times New Roman"/>
+          <w:lang w:val="en-US"/>
+        </w:rPr>
+      </w:pPr>
+    </w:p>
+    <w:p>
+      <w:pPr>
+        <w:rPr>
+          <w:rFonts w:ascii="Times New Roman" w:hAnsi="Times New Roman" w:cs="Times New Roman"/>
+          <w:lang w:val="en-US"/>
+        </w:rPr>
+      </w:pPr>
+    </w:p>
+    <w:p>
+      <w:pPr>
+        <w:rPr>
+          <w:rFonts w:ascii="Times New Roman" w:hAnsi="Times New Roman" w:cs="Times New Roman"/>
+          <w:b/>
+          <w:bCs/>
+          <w:sz w:val="32"/>
+          <w:szCs w:val="32"/>
+          <w:lang w:val="en-US"/>
+        </w:rPr>
+      </w:pPr>
+      <w:r>
+        <w:rPr>
+          <w:rFonts w:ascii="Times New Roman" w:hAnsi="Times New Roman" w:cs="Times New Roman"/>
+          <w:sz w:val="24"/>
+          <w:szCs w:val="24"/>
+          <w:lang w:val="en-US"/>
+        </w:rPr>
+        <w:br w:type="page"/>
+      </w:r>
+      <w:r>
+        <w:rPr>
+          <w:rFonts w:ascii="Times New Roman" w:hAnsi="Times New Roman" w:cs="Times New Roman"/>
+          <w:b/>
+          <w:bCs/>
+          <w:noProof/>
+          <w:sz w:val="32"/>
+          <w:szCs w:val="32"/>
+          <w:lang w:val="en-US"/>
+        </w:rPr>
+        <w:lastRenderedPageBreak/>
+        <w:t>Introduction - What you will find here</w:t>
+      </w:r>
+      <w:r>
+        <w:rPr>
+          <w:rFonts w:ascii="Times New Roman" w:hAnsi="Times New Roman" w:cs="Times New Roman"/>
+          <w:b/>
+          <w:bCs/>
+          <w:sz w:val="32"/>
+          <w:szCs w:val="32"/>
+          <w:lang w:val="en-US"/>
+        </w:rPr>
+        <w:t xml:space="preserve"> </w:t>
+      </w:r>
+    </w:p>
+    <w:p>
+      <w:pPr>
+        <w:rPr>
+          <w:rFonts w:ascii="Times New Roman" w:hAnsi="Times New Roman" w:cs="Times New Roman"/>
+          <w:sz w:val="24"/>
+          <w:szCs w:val="24"/>
+          <w:lang w:val="en-US"/>
+        </w:rPr>
+      </w:pPr>
+    </w:p>
+    <w:p>
+      <w:pPr>
+        <w:rPr>
+          <w:rFonts w:ascii="Times New Roman" w:hAnsi="Times New Roman" w:cs="Times New Roman"/>
+          <w:sz w:val="24"/>
+          <w:szCs w:val="24"/>
+          <w:lang w:val="en-US"/>
+        </w:rPr>
+      </w:pPr>
+    </w:p>
+    <w:p>
+      <w:pPr>
+        <w:rPr>
+          <w:rFonts w:ascii="Times New Roman" w:hAnsi="Times New Roman" w:cs="Times New Roman"/>
+          <w:sz w:val="24"/>
+          <w:szCs w:val="24"/>
+          <w:lang w:val="en-US"/>
+        </w:rPr>
+      </w:pPr>
+    </w:p>
+    <w:p>
+      <w:pPr>
+        <w:rPr>
+          <w:rFonts w:ascii="Times New Roman" w:hAnsi="Times New Roman" w:cs="Times New Roman"/>
+          <w:sz w:val="24"/>
+          <w:szCs w:val="24"/>
+          <w:lang w:val="en-US"/>
+        </w:rPr>
+      </w:pPr>
+    </w:p>
+    <w:p>
+      <w:pPr>
+        <w:rPr>
+          <w:rFonts w:ascii="Times New Roman" w:hAnsi="Times New Roman" w:cs="Times New Roman"/>
+          <w:sz w:val="24"/>
+          <w:szCs w:val="24"/>
+          <w:lang w:val="en-US"/>
+        </w:rPr>
+      </w:pPr>
+    </w:p>
+    <w:p>
+      <w:pPr>
+        <w:rPr>
+          <w:rFonts w:ascii="Times New Roman" w:hAnsi="Times New Roman" w:cs="Times New Roman"/>
+          <w:sz w:val="24"/>
+          <w:szCs w:val="24"/>
+          <w:lang w:val="en-US"/>
+        </w:rPr>
+      </w:pPr>
+      <w:r>
+        <w:rPr>
+          <w:rFonts w:ascii="Times New Roman" w:hAnsi="Times New Roman" w:cs="Times New Roman"/>
+          <w:sz w:val="24"/>
+          <w:szCs w:val="24"/>
+          <w:lang w:val="en-US"/>
+        </w:rPr>
+        <w:br w:type="page"/>
+      </w:r>
+    </w:p>
+    <w:p>
+      <w:pPr>
+        <w:rPr>
+          <w:rFonts w:ascii="Times New Roman" w:hAnsi="Times New Roman" w:cs="Times New Roman"/>
+          <w:b/>
+          <w:bCs/>
+          <w:sz w:val="32"/>
+          <w:szCs w:val="32"/>
+          <w:lang w:val="en-US"/>
+        </w:rPr>
+      </w:pPr>
+      <w:r>
+        <w:rPr>
+          <w:rFonts w:ascii="Times New Roman" w:hAnsi="Times New Roman" w:cs="Times New Roman"/>
+          <w:b/>
+          <w:bCs/>
+          <w:sz w:val="32"/>
+          <w:szCs w:val="32"/>
+          <w:lang w:val="en-US"/>
+        </w:rPr>
+        <w:lastRenderedPageBreak/>
+        <w:t xml:space="preserve">What is </w:t>
+      </w:r>
+      <w:proofErr w:type="spellStart"/>
+      <w:r>
+        <w:rPr>
+          <w:rFonts w:ascii="Times New Roman" w:hAnsi="Times New Roman" w:cs="Times New Roman"/>
+          <w:b/>
+          <w:bCs/>
+          <w:sz w:val="32"/>
+          <w:szCs w:val="32"/>
+          <w:lang w:val="en-US"/>
+        </w:rPr>
+        <w:t>git</w:t>
+      </w:r>
+      <w:proofErr w:type="spellEnd"/>
+      <w:r>
+        <w:rPr>
+          <w:rFonts w:ascii="Times New Roman" w:hAnsi="Times New Roman" w:cs="Times New Roman"/>
+          <w:b/>
+          <w:bCs/>
+          <w:sz w:val="32"/>
+          <w:szCs w:val="32"/>
+          <w:lang w:val="en-US"/>
+        </w:rPr>
+        <w:t>?</w:t>
       </w:r>
     </w:p>
     <w:p>
@@ -97,17 +860,15 @@
         </w:rPr>
         <w:t xml:space="preserve">- Git is a free </w:t>
       </w:r>
-      <w:proofErr w:type="gramStart"/>
-      <w:r>
-        <w:rPr>
-          <w:rFonts w:ascii="Times New Roman" w:hAnsi="Times New Roman" w:cs="Times New Roman"/>
-          <w:sz w:val="24"/>
-          <w:szCs w:val="24"/>
-          <w:lang w:val="en-US"/>
-        </w:rPr>
-        <w:t>open source</w:t>
-      </w:r>
-      <w:proofErr w:type="gramEnd"/>
+      <w:r>
+        <w:rPr>
+          <w:rFonts w:ascii="Times New Roman" w:hAnsi="Times New Roman" w:cs="Times New Roman"/>
+          <w:sz w:val="24"/>
+          <w:szCs w:val="24"/>
+          <w:lang w:val="en-US"/>
+        </w:rPr>
+        <w:t>open-source</w:t>
+      </w:r>
       <w:r>
         <w:rPr>
           <w:rFonts w:ascii="Times New Roman" w:hAnsi="Times New Roman" w:cs="Times New Roman"/>
@@ -441,7 +1202,6 @@
           <w:szCs w:val="24"/>
           <w:lang w:val="en-US"/>
         </w:rPr>
-        <w:lastRenderedPageBreak/>
         <w:t xml:space="preserve">Terms </w:t>
       </w:r>
     </w:p>
@@ -648,6 +1408,7 @@
           <w:szCs w:val="24"/>
           <w:lang w:val="en-US"/>
         </w:rPr>
+        <w:lastRenderedPageBreak/>
         <w:t>Git commands</w:t>
       </w:r>
     </w:p>
@@ -824,7 +1585,7 @@
                     <pic:cNvPicPr/>
                   </pic:nvPicPr>
                   <pic:blipFill>
-                    <a:blip r:embed="rId7"/>
+                    <a:blip r:embed="rId8"/>
                     <a:stretch>
                       <a:fillRect/>
                     </a:stretch>
@@ -913,26 +1674,57 @@
           <w:szCs w:val="24"/>
           <w:lang w:val="en-US"/>
         </w:rPr>
-        <w:t>git init</w:t>
-      </w:r>
-    </w:p>
-    <w:p>
-      <w:pPr>
-        <w:rPr>
-          <w:rFonts w:ascii="Times New Roman" w:hAnsi="Times New Roman" w:cs="Times New Roman"/>
-          <w:sz w:val="24"/>
-          <w:szCs w:val="24"/>
-          <w:lang w:val="en-US"/>
-        </w:rPr>
-      </w:pPr>
-      <w:r>
-        <w:rPr>
-          <w:rFonts w:ascii="Times New Roman" w:hAnsi="Times New Roman" w:cs="Times New Roman"/>
-          <w:sz w:val="24"/>
-          <w:szCs w:val="24"/>
-          <w:lang w:val="en-US"/>
-        </w:rPr>
-        <w:t>git add “file_name”</w:t>
+        <w:t xml:space="preserve">git </w:t>
+      </w:r>
+      <w:proofErr w:type="spellStart"/>
+      <w:r>
+        <w:rPr>
+          <w:rFonts w:ascii="Times New Roman" w:hAnsi="Times New Roman" w:cs="Times New Roman"/>
+          <w:sz w:val="24"/>
+          <w:szCs w:val="24"/>
+          <w:lang w:val="en-US"/>
+        </w:rPr>
+        <w:t>init</w:t>
+      </w:r>
+      <w:proofErr w:type="spellEnd"/>
+    </w:p>
+    <w:p>
+      <w:pPr>
+        <w:rPr>
+          <w:rFonts w:ascii="Times New Roman" w:hAnsi="Times New Roman" w:cs="Times New Roman"/>
+          <w:sz w:val="24"/>
+          <w:szCs w:val="24"/>
+          <w:lang w:val="en-US"/>
+        </w:rPr>
+      </w:pPr>
+      <w:r>
+        <w:rPr>
+          <w:rFonts w:ascii="Times New Roman" w:hAnsi="Times New Roman" w:cs="Times New Roman"/>
+          <w:sz w:val="24"/>
+          <w:szCs w:val="24"/>
+          <w:lang w:val="en-US"/>
+        </w:rPr>
+        <w:t>git add “</w:t>
+      </w:r>
+      <w:proofErr w:type="spellStart"/>
+      <w:r>
+        <w:rPr>
+          <w:rFonts w:ascii="Times New Roman" w:hAnsi="Times New Roman" w:cs="Times New Roman"/>
+          <w:sz w:val="24"/>
+          <w:szCs w:val="24"/>
+          <w:lang w:val="en-US"/>
+        </w:rPr>
+        <w:t>file_name</w:t>
+      </w:r>
+      <w:proofErr w:type="spellEnd"/>
+      <w:r>
+        <w:rPr>
+          <w:rFonts w:ascii="Times New Roman" w:hAnsi="Times New Roman" w:cs="Times New Roman"/>
+          <w:sz w:val="24"/>
+          <w:szCs w:val="24"/>
+          <w:lang w:val="en-US"/>
+        </w:rPr>
+        <w:t>”</w:t>
       </w:r>
     </w:p>
     <w:p>
@@ -970,7 +1762,6 @@
           <w:szCs w:val="24"/>
           <w:lang w:val="en-US"/>
         </w:rPr>
-        <w:lastRenderedPageBreak/>
         <w:t>git branch -m main</w:t>
       </w:r>
     </w:p>
@@ -990,7 +1781,27 @@
           <w:szCs w:val="24"/>
           <w:lang w:val="en-US"/>
         </w:rPr>
-        <w:t>git remote add origin “https://github.com/the ssh link to the GitHub repository”</w:t>
+        <w:t xml:space="preserve">git remote add origin “https://github.com/the </w:t>
+      </w:r>
+      <w:proofErr w:type="spellStart"/>
+      <w:r>
+        <w:rPr>
+          <w:rFonts w:ascii="Times New Roman" w:hAnsi="Times New Roman" w:cs="Times New Roman"/>
+          <w:sz w:val="24"/>
+          <w:szCs w:val="24"/>
+          <w:lang w:val="en-US"/>
+        </w:rPr>
+        <w:t>ssh</w:t>
+      </w:r>
+      <w:proofErr w:type="spellEnd"/>
+      <w:r>
+        <w:rPr>
+          <w:rFonts w:ascii="Times New Roman" w:hAnsi="Times New Roman" w:cs="Times New Roman"/>
+          <w:sz w:val="24"/>
+          <w:szCs w:val="24"/>
+          <w:lang w:val="en-US"/>
+        </w:rPr>
+        <w:t xml:space="preserve"> link to the GitHub repository”</w:t>
       </w:r>
     </w:p>
     <w:p>
@@ -1080,7 +1891,28 @@
           <w:szCs w:val="24"/>
           <w:lang w:val="en-US"/>
         </w:rPr>
-        <w:t>git remote add origin “https://github.com/the ssh link to the GitHub repository”</w:t>
+        <w:lastRenderedPageBreak/>
+        <w:t xml:space="preserve">git remote add origin “https://github.com/the </w:t>
+      </w:r>
+      <w:proofErr w:type="spellStart"/>
+      <w:r>
+        <w:rPr>
+          <w:rFonts w:ascii="Times New Roman" w:hAnsi="Times New Roman" w:cs="Times New Roman"/>
+          <w:sz w:val="24"/>
+          <w:szCs w:val="24"/>
+          <w:lang w:val="en-US"/>
+        </w:rPr>
+        <w:t>ssh</w:t>
+      </w:r>
+      <w:proofErr w:type="spellEnd"/>
+      <w:r>
+        <w:rPr>
+          <w:rFonts w:ascii="Times New Roman" w:hAnsi="Times New Roman" w:cs="Times New Roman"/>
+          <w:sz w:val="24"/>
+          <w:szCs w:val="24"/>
+          <w:lang w:val="en-US"/>
+        </w:rPr>
+        <w:t xml:space="preserve"> link to the GitHub repository”</w:t>
       </w:r>
     </w:p>
     <w:p>
@@ -1157,172 +1989,97 @@
           <w:szCs w:val="24"/>
           <w:lang w:val="en-US"/>
         </w:rPr>
-        <w:t>git clone “https://github.com/the ssh link to the GitHub repository”</w:t>
-      </w:r>
-    </w:p>
-    <w:p>
-      <w:pPr>
-        <w:rPr>
-          <w:rFonts w:ascii="Times New Roman" w:hAnsi="Times New Roman" w:cs="Times New Roman"/>
-          <w:sz w:val="24"/>
-          <w:szCs w:val="24"/>
-          <w:lang w:val="en-US"/>
-        </w:rPr>
-      </w:pPr>
-    </w:p>
-    <w:p>
-      <w:pPr>
-        <w:rPr>
+        <w:t xml:space="preserve">git clone “https://github.com/the </w:t>
+      </w:r>
+      <w:proofErr w:type="spellStart"/>
+      <w:r>
+        <w:rPr>
+          <w:rFonts w:ascii="Times New Roman" w:hAnsi="Times New Roman" w:cs="Times New Roman"/>
+          <w:sz w:val="24"/>
+          <w:szCs w:val="24"/>
+          <w:lang w:val="en-US"/>
+        </w:rPr>
+        <w:t>ssh</w:t>
+      </w:r>
+      <w:proofErr w:type="spellEnd"/>
+      <w:r>
+        <w:rPr>
+          <w:rFonts w:ascii="Times New Roman" w:hAnsi="Times New Roman" w:cs="Times New Roman"/>
+          <w:sz w:val="24"/>
+          <w:szCs w:val="24"/>
+          <w:lang w:val="en-US"/>
+        </w:rPr>
+        <w:t xml:space="preserve"> link to the GitHub repository”</w:t>
+      </w:r>
+    </w:p>
+    <w:p>
+      <w:pPr>
+        <w:rPr>
+          <w:rFonts w:ascii="Times New Roman" w:hAnsi="Times New Roman" w:cs="Times New Roman"/>
+          <w:sz w:val="24"/>
+          <w:szCs w:val="24"/>
+          <w:lang w:val="en-US"/>
+        </w:rPr>
+      </w:pPr>
+    </w:p>
+    <w:p>
+      <w:pPr>
+        <w:rPr>
+          <w:rFonts w:ascii="Times New Roman" w:hAnsi="Times New Roman" w:cs="Times New Roman"/>
           <w:noProof/>
-        </w:rPr>
-      </w:pPr>
-    </w:p>
-    <w:p>
-      <w:pPr>
-        <w:rPr>
+          <w:lang w:val="en-US"/>
+        </w:rPr>
+      </w:pPr>
+    </w:p>
+    <w:p>
+      <w:pPr>
+        <w:rPr>
+          <w:rFonts w:ascii="Times New Roman" w:hAnsi="Times New Roman" w:cs="Times New Roman"/>
           <w:noProof/>
-        </w:rPr>
-      </w:pPr>
-    </w:p>
-    <w:p>
-      <w:pPr>
-        <w:rPr>
-          <w:rFonts w:ascii="Times New Roman" w:hAnsi="Times New Roman" w:cs="Times New Roman"/>
-          <w:sz w:val="24"/>
-          <w:szCs w:val="24"/>
-          <w:lang w:val="en-US"/>
-        </w:rPr>
-      </w:pPr>
-      <w:r>
-        <w:rPr>
+          <w:lang w:val="en-US"/>
+        </w:rPr>
+      </w:pPr>
+    </w:p>
+    <w:p>
+      <w:pPr>
+        <w:rPr>
+          <w:rFonts w:ascii="Times New Roman" w:hAnsi="Times New Roman" w:cs="Times New Roman"/>
+          <w:sz w:val="24"/>
+          <w:szCs w:val="24"/>
+          <w:lang w:val="en-US"/>
+        </w:rPr>
+      </w:pPr>
+    </w:p>
+    <w:p>
+      <w:pPr>
+        <w:rPr>
+          <w:rFonts w:ascii="Times New Roman" w:hAnsi="Times New Roman" w:cs="Times New Roman"/>
+          <w:sz w:val="24"/>
+          <w:szCs w:val="24"/>
+          <w:lang w:val="en-US"/>
+        </w:rPr>
+      </w:pPr>
+    </w:p>
+    <w:p>
+      <w:pPr>
+        <w:rPr>
+          <w:rFonts w:ascii="Times New Roman" w:hAnsi="Times New Roman" w:cs="Times New Roman"/>
           <w:noProof/>
         </w:rPr>
-        <w:drawing>
-          <wp:inline distT="0" distB="0" distL="0" distR="0" wp14:anchorId="52C8A4CA" wp14:editId="3C5E76DD">
-            <wp:extent cx="6014894" cy="1767385"/>
-            <wp:effectExtent l="0" t="0" r="5080" b="4445"/>
-            <wp:docPr id="2" name="Imagem 2"/>
-            <wp:cNvGraphicFramePr>
-              <a:graphicFrameLocks xmlns:a="http://schemas.openxmlformats.org/drawingml/2006/main" noChangeAspect="1"/>
-            </wp:cNvGraphicFramePr>
-            <a:graphic xmlns:a="http://schemas.openxmlformats.org/drawingml/2006/main">
-              <a:graphicData uri="http://schemas.openxmlformats.org/drawingml/2006/picture">
-                <pic:pic xmlns:pic="http://schemas.openxmlformats.org/drawingml/2006/picture">
-                  <pic:nvPicPr>
-                    <pic:cNvPr id="1" name=""/>
-                    <pic:cNvPicPr/>
-                  </pic:nvPicPr>
-                  <pic:blipFill rotWithShape="1">
-                    <a:blip r:embed="rId8"/>
-                    <a:srcRect r="75677" b="78254"/>
-                    <a:stretch/>
-                  </pic:blipFill>
-                  <pic:spPr bwMode="auto">
-                    <a:xfrm>
-                      <a:off x="0" y="0"/>
-                      <a:ext cx="6035983" cy="1773582"/>
-                    </a:xfrm>
-                    <a:prstGeom prst="rect">
-                      <a:avLst/>
-                    </a:prstGeom>
-                    <a:ln>
-                      <a:noFill/>
-                    </a:ln>
-                    <a:extLst>
-                      <a:ext uri="{53640926-AAD7-44D8-BBD7-CCE9431645EC}">
-                        <a14:shadowObscured xmlns:a14="http://schemas.microsoft.com/office/drawing/2010/main"/>
-                      </a:ext>
-                    </a:extLst>
-                  </pic:spPr>
-                </pic:pic>
-              </a:graphicData>
-            </a:graphic>
-          </wp:inline>
-        </w:drawing>
-      </w:r>
-    </w:p>
-    <w:p>
-      <w:pPr>
-        <w:rPr>
-          <w:rFonts w:ascii="Times New Roman" w:hAnsi="Times New Roman" w:cs="Times New Roman"/>
-          <w:sz w:val="24"/>
-          <w:szCs w:val="24"/>
-          <w:lang w:val="en-US"/>
-        </w:rPr>
-      </w:pPr>
-    </w:p>
-    <w:p>
-      <w:pPr>
-        <w:rPr>
-          <w:noProof/>
-        </w:rPr>
-      </w:pPr>
-    </w:p>
-    <w:p>
-      <w:pPr>
-        <w:rPr>
-          <w:rFonts w:ascii="Times New Roman" w:hAnsi="Times New Roman" w:cs="Times New Roman"/>
-          <w:sz w:val="24"/>
-          <w:szCs w:val="24"/>
-          <w:lang w:val="en-US"/>
-        </w:rPr>
-      </w:pPr>
-      <w:r>
-        <w:rPr>
-          <w:noProof/>
-        </w:rPr>
-        <w:lastRenderedPageBreak/>
-        <w:drawing>
-          <wp:inline distT="0" distB="0" distL="0" distR="0" wp14:anchorId="3868C034" wp14:editId="5278E10D">
-            <wp:extent cx="6014720" cy="5758343"/>
-            <wp:effectExtent l="0" t="0" r="5080" b="0"/>
-            <wp:docPr id="3" name="Imagem 3"/>
-            <wp:cNvGraphicFramePr>
-              <a:graphicFrameLocks xmlns:a="http://schemas.openxmlformats.org/drawingml/2006/main" noChangeAspect="1"/>
-            </wp:cNvGraphicFramePr>
-            <a:graphic xmlns:a="http://schemas.openxmlformats.org/drawingml/2006/main">
-              <a:graphicData uri="http://schemas.openxmlformats.org/drawingml/2006/picture">
-                <pic:pic xmlns:pic="http://schemas.openxmlformats.org/drawingml/2006/picture">
-                  <pic:nvPicPr>
-                    <pic:cNvPr id="1" name=""/>
-                    <pic:cNvPicPr/>
-                  </pic:nvPicPr>
-                  <pic:blipFill rotWithShape="1">
-                    <a:blip r:embed="rId9"/>
-                    <a:srcRect r="76496" b="31534"/>
-                    <a:stretch/>
-                  </pic:blipFill>
-                  <pic:spPr bwMode="auto">
-                    <a:xfrm>
-                      <a:off x="0" y="0"/>
-                      <a:ext cx="6036241" cy="5778947"/>
-                    </a:xfrm>
-                    <a:prstGeom prst="rect">
-                      <a:avLst/>
-                    </a:prstGeom>
-                    <a:ln>
-                      <a:noFill/>
-                    </a:ln>
-                    <a:extLst>
-                      <a:ext uri="{53640926-AAD7-44D8-BBD7-CCE9431645EC}">
-                        <a14:shadowObscured xmlns:a14="http://schemas.microsoft.com/office/drawing/2010/main"/>
-                      </a:ext>
-                    </a:extLst>
-                  </pic:spPr>
-                </pic:pic>
-              </a:graphicData>
-            </a:graphic>
-          </wp:inline>
-        </w:drawing>
-      </w:r>
+      </w:pPr>
+    </w:p>
+    <w:p>
+      <w:pPr>
+        <w:rPr>
+          <w:rFonts w:ascii="Times New Roman" w:hAnsi="Times New Roman" w:cs="Times New Roman"/>
+          <w:sz w:val="24"/>
+          <w:szCs w:val="24"/>
+          <w:lang w:val="en-US"/>
+        </w:rPr>
+      </w:pPr>
     </w:p>
     <w:sectPr>
-      <w:headerReference w:type="even" r:id="rId10"/>
-      <w:headerReference w:type="default" r:id="rId11"/>
-      <w:footerReference w:type="even" r:id="rId12"/>
-      <w:footerReference w:type="default" r:id="rId13"/>
-      <w:headerReference w:type="first" r:id="rId14"/>
-      <w:footerReference w:type="first" r:id="rId15"/>
+      <w:footerReference w:type="default" r:id="rId9"/>
       <w:pgSz w:w="11906" w:h="16838"/>
       <w:pgMar w:top="1417" w:right="1701" w:bottom="1417" w:left="1701" w:header="708" w:footer="708" w:gutter="0"/>
       <w:cols w:space="708"/>
@@ -1359,26 +2116,38 @@
 
 <file path=word/footer1.xml><?xml version="1.0" encoding="utf-8"?>
 <w:ftr xmlns:wpc="http://schemas.microsoft.com/office/word/2010/wordprocessingCanvas" xmlns:cx="http://schemas.microsoft.com/office/drawing/2014/chartex" xmlns:cx1="http://schemas.microsoft.com/office/drawing/2015/9/8/chartex" xmlns:cx2="http://schemas.microsoft.com/office/drawing/2015/10/21/chartex" xmlns:cx3="http://schemas.microsoft.com/office/drawing/2016/5/9/chartex" xmlns:cx4="http://schemas.microsoft.com/office/drawing/2016/5/10/chartex" xmlns:cx5="http://schemas.microsoft.com/office/drawing/2016/5/11/chartex" xmlns:cx6="http://schemas.microsoft.com/office/drawing/2016/5/12/chartex" xmlns:cx7="http://schemas.microsoft.com/office/drawing/2016/5/13/chartex" xmlns:cx8="http://schemas.microsoft.com/office/drawing/2016/5/14/chartex" xmlns:mc="http://schemas.openxmlformats.org/markup-compatibility/2006" xmlns:aink="http://schemas.microsoft.com/office/drawing/2016/ink" xmlns:am3d="http://schemas.microsoft.com/office/drawing/2017/model3d" xmlns:o="urn:schemas-microsoft-com:office:office" xmlns:r="http://schemas.openxmlformats.org/officeDocument/2006/relationships" xmlns:m="http://schemas.openxmlformats.org/officeDocument/2006/math" xmlns:v="urn:schemas-microsoft-com:vml" xmlns:wp14="http://schemas.microsoft.com/office/word/2010/wordprocessingDrawing" xmlns:wp="http://schemas.openxmlformats.org/drawingml/2006/wordprocessingDrawing" xmlns:w10="urn:schemas-microsoft-com:office:word" xmlns:w="http://schemas.openxmlformats.org/wordprocessingml/2006/main" xmlns:w14="http://schemas.microsoft.com/office/word/2010/wordml" xmlns:w15="http://schemas.microsoft.com/office/word/2012/wordml" xmlns:w16cex="http://schemas.microsoft.com/office/word/2018/wordml/cex" xmlns:w16cid="http://schemas.microsoft.com/office/word/2016/wordml/cid" xmlns:w16="http://schemas.microsoft.com/office/word/2018/wordml" xmlns:w16se="http://schemas.microsoft.com/office/word/2015/wordml/symex" xmlns:wpg="http://schemas.microsoft.com/office/word/2010/wordprocessingGroup" xmlns:wpi="http://schemas.microsoft.com/office/word/2010/wordprocessingInk" xmlns:wne="http://schemas.microsoft.com/office/word/2006/wordml" xmlns:wps="http://schemas.microsoft.com/office/word/2010/wordprocessingShape" mc:Ignorable="w14 w15 w16se w16cid w16 w16cex wp14">
-  <w:p>
-    <w:pPr>
-      <w:pStyle w:val="Rodap"/>
-    </w:pPr>
-  </w:p>
-</w:ftr>
-</file>
-
-<file path=word/footer2.xml><?xml version="1.0" encoding="utf-8"?>
-<w:ftr xmlns:wpc="http://schemas.microsoft.com/office/word/2010/wordprocessingCanvas" xmlns:cx="http://schemas.microsoft.com/office/drawing/2014/chartex" xmlns:cx1="http://schemas.microsoft.com/office/drawing/2015/9/8/chartex" xmlns:cx2="http://schemas.microsoft.com/office/drawing/2015/10/21/chartex" xmlns:cx3="http://schemas.microsoft.com/office/drawing/2016/5/9/chartex" xmlns:cx4="http://schemas.microsoft.com/office/drawing/2016/5/10/chartex" xmlns:cx5="http://schemas.microsoft.com/office/drawing/2016/5/11/chartex" xmlns:cx6="http://schemas.microsoft.com/office/drawing/2016/5/12/chartex" xmlns:cx7="http://schemas.microsoft.com/office/drawing/2016/5/13/chartex" xmlns:cx8="http://schemas.microsoft.com/office/drawing/2016/5/14/chartex" xmlns:mc="http://schemas.openxmlformats.org/markup-compatibility/2006" xmlns:aink="http://schemas.microsoft.com/office/drawing/2016/ink" xmlns:am3d="http://schemas.microsoft.com/office/drawing/2017/model3d" xmlns:o="urn:schemas-microsoft-com:office:office" xmlns:r="http://schemas.openxmlformats.org/officeDocument/2006/relationships" xmlns:m="http://schemas.openxmlformats.org/officeDocument/2006/math" xmlns:v="urn:schemas-microsoft-com:vml" xmlns:wp14="http://schemas.microsoft.com/office/word/2010/wordprocessingDrawing" xmlns:wp="http://schemas.openxmlformats.org/drawingml/2006/wordprocessingDrawing" xmlns:w10="urn:schemas-microsoft-com:office:word" xmlns:w="http://schemas.openxmlformats.org/wordprocessingml/2006/main" xmlns:w14="http://schemas.microsoft.com/office/word/2010/wordml" xmlns:w15="http://schemas.microsoft.com/office/word/2012/wordml" xmlns:w16cex="http://schemas.microsoft.com/office/word/2018/wordml/cex" xmlns:w16cid="http://schemas.microsoft.com/office/word/2016/wordml/cid" xmlns:w16="http://schemas.microsoft.com/office/word/2018/wordml" xmlns:w16se="http://schemas.microsoft.com/office/word/2015/wordml/symex" xmlns:wpg="http://schemas.microsoft.com/office/word/2010/wordprocessingGroup" xmlns:wpi="http://schemas.microsoft.com/office/word/2010/wordprocessingInk" xmlns:wne="http://schemas.microsoft.com/office/word/2006/wordml" xmlns:wps="http://schemas.microsoft.com/office/word/2010/wordprocessingShape" mc:Ignorable="w14 w15 w16se w16cid w16 w16cex wp14">
-  <w:p>
-    <w:pPr>
-      <w:pStyle w:val="Rodap"/>
-    </w:pPr>
-  </w:p>
-</w:ftr>
-</file>
-
-<file path=word/footer3.xml><?xml version="1.0" encoding="utf-8"?>
-<w:ftr xmlns:wpc="http://schemas.microsoft.com/office/word/2010/wordprocessingCanvas" xmlns:cx="http://schemas.microsoft.com/office/drawing/2014/chartex" xmlns:cx1="http://schemas.microsoft.com/office/drawing/2015/9/8/chartex" xmlns:cx2="http://schemas.microsoft.com/office/drawing/2015/10/21/chartex" xmlns:cx3="http://schemas.microsoft.com/office/drawing/2016/5/9/chartex" xmlns:cx4="http://schemas.microsoft.com/office/drawing/2016/5/10/chartex" xmlns:cx5="http://schemas.microsoft.com/office/drawing/2016/5/11/chartex" xmlns:cx6="http://schemas.microsoft.com/office/drawing/2016/5/12/chartex" xmlns:cx7="http://schemas.microsoft.com/office/drawing/2016/5/13/chartex" xmlns:cx8="http://schemas.microsoft.com/office/drawing/2016/5/14/chartex" xmlns:mc="http://schemas.openxmlformats.org/markup-compatibility/2006" xmlns:aink="http://schemas.microsoft.com/office/drawing/2016/ink" xmlns:am3d="http://schemas.microsoft.com/office/drawing/2017/model3d" xmlns:o="urn:schemas-microsoft-com:office:office" xmlns:r="http://schemas.openxmlformats.org/officeDocument/2006/relationships" xmlns:m="http://schemas.openxmlformats.org/officeDocument/2006/math" xmlns:v="urn:schemas-microsoft-com:vml" xmlns:wp14="http://schemas.microsoft.com/office/word/2010/wordprocessingDrawing" xmlns:wp="http://schemas.openxmlformats.org/drawingml/2006/wordprocessingDrawing" xmlns:w10="urn:schemas-microsoft-com:office:word" xmlns:w="http://schemas.openxmlformats.org/wordprocessingml/2006/main" xmlns:w14="http://schemas.microsoft.com/office/word/2010/wordml" xmlns:w15="http://schemas.microsoft.com/office/word/2012/wordml" xmlns:w16cex="http://schemas.microsoft.com/office/word/2018/wordml/cex" xmlns:w16cid="http://schemas.microsoft.com/office/word/2016/wordml/cid" xmlns:w16="http://schemas.microsoft.com/office/word/2018/wordml" xmlns:w16se="http://schemas.microsoft.com/office/word/2015/wordml/symex" xmlns:wpg="http://schemas.microsoft.com/office/word/2010/wordprocessingGroup" xmlns:wpi="http://schemas.microsoft.com/office/word/2010/wordprocessingInk" xmlns:wne="http://schemas.microsoft.com/office/word/2006/wordml" xmlns:wps="http://schemas.microsoft.com/office/word/2010/wordprocessingShape" mc:Ignorable="w14 w15 w16se w16cid w16 w16cex wp14">
+  <w:sdt>
+    <w:sdtPr>
+      <w:id w:val="1317541983"/>
+      <w:docPartObj>
+        <w:docPartGallery w:val="Page Numbers (Bottom of Page)"/>
+        <w:docPartUnique/>
+      </w:docPartObj>
+    </w:sdtPr>
+    <w:sdtContent>
+      <w:p>
+        <w:pPr>
+          <w:pStyle w:val="Rodap"/>
+          <w:jc w:val="right"/>
+        </w:pPr>
+        <w:r>
+          <w:fldChar w:fldCharType="begin"/>
+        </w:r>
+        <w:r>
+          <w:instrText>PAGE   \* MERGEFORMAT</w:instrText>
+        </w:r>
+        <w:r>
+          <w:fldChar w:fldCharType="separate"/>
+        </w:r>
+        <w:r>
+          <w:t>2</w:t>
+        </w:r>
+        <w:r>
+          <w:fldChar w:fldCharType="end"/>
+        </w:r>
+      </w:p>
+    </w:sdtContent>
+  </w:sdt>
   <w:p>
     <w:pPr>
       <w:pStyle w:val="Rodap"/>
@@ -1410,36 +2179,6 @@
     </w:p>
   </w:footnote>
 </w:footnotes>
-</file>
-
-<file path=word/header1.xml><?xml version="1.0" encoding="utf-8"?>
-<w:hdr xmlns:wpc="http://schemas.microsoft.com/office/word/2010/wordprocessingCanvas" xmlns:cx="http://schemas.microsoft.com/office/drawing/2014/chartex" xmlns:cx1="http://schemas.microsoft.com/office/drawing/2015/9/8/chartex" xmlns:cx2="http://schemas.microsoft.com/office/drawing/2015/10/21/chartex" xmlns:cx3="http://schemas.microsoft.com/office/drawing/2016/5/9/chartex" xmlns:cx4="http://schemas.microsoft.com/office/drawing/2016/5/10/chartex" xmlns:cx5="http://schemas.microsoft.com/office/drawing/2016/5/11/chartex" xmlns:cx6="http://schemas.microsoft.com/office/drawing/2016/5/12/chartex" xmlns:cx7="http://schemas.microsoft.com/office/drawing/2016/5/13/chartex" xmlns:cx8="http://schemas.microsoft.com/office/drawing/2016/5/14/chartex" xmlns:mc="http://schemas.openxmlformats.org/markup-compatibility/2006" xmlns:aink="http://schemas.microsoft.com/office/drawing/2016/ink" xmlns:am3d="http://schemas.microsoft.com/office/drawing/2017/model3d" xmlns:o="urn:schemas-microsoft-com:office:office" xmlns:r="http://schemas.openxmlformats.org/officeDocument/2006/relationships" xmlns:m="http://schemas.openxmlformats.org/officeDocument/2006/math" xmlns:v="urn:schemas-microsoft-com:vml" xmlns:wp14="http://schemas.microsoft.com/office/word/2010/wordprocessingDrawing" xmlns:wp="http://schemas.openxmlformats.org/drawingml/2006/wordprocessingDrawing" xmlns:w10="urn:schemas-microsoft-com:office:word" xmlns:w="http://schemas.openxmlformats.org/wordprocessingml/2006/main" xmlns:w14="http://schemas.microsoft.com/office/word/2010/wordml" xmlns:w15="http://schemas.microsoft.com/office/word/2012/wordml" xmlns:w16cex="http://schemas.microsoft.com/office/word/2018/wordml/cex" xmlns:w16cid="http://schemas.microsoft.com/office/word/2016/wordml/cid" xmlns:w16="http://schemas.microsoft.com/office/word/2018/wordml" xmlns:w16se="http://schemas.microsoft.com/office/word/2015/wordml/symex" xmlns:wpg="http://schemas.microsoft.com/office/word/2010/wordprocessingGroup" xmlns:wpi="http://schemas.microsoft.com/office/word/2010/wordprocessingInk" xmlns:wne="http://schemas.microsoft.com/office/word/2006/wordml" xmlns:wps="http://schemas.microsoft.com/office/word/2010/wordprocessingShape" mc:Ignorable="w14 w15 w16se w16cid w16 w16cex wp14">
-  <w:p>
-    <w:pPr>
-      <w:pStyle w:val="Cabealho"/>
-    </w:pPr>
-  </w:p>
-</w:hdr>
-</file>
-
-<file path=word/header2.xml><?xml version="1.0" encoding="utf-8"?>
-<w:hdr xmlns:wpc="http://schemas.microsoft.com/office/word/2010/wordprocessingCanvas" xmlns:cx="http://schemas.microsoft.com/office/drawing/2014/chartex" xmlns:cx1="http://schemas.microsoft.com/office/drawing/2015/9/8/chartex" xmlns:cx2="http://schemas.microsoft.com/office/drawing/2015/10/21/chartex" xmlns:cx3="http://schemas.microsoft.com/office/drawing/2016/5/9/chartex" xmlns:cx4="http://schemas.microsoft.com/office/drawing/2016/5/10/chartex" xmlns:cx5="http://schemas.microsoft.com/office/drawing/2016/5/11/chartex" xmlns:cx6="http://schemas.microsoft.com/office/drawing/2016/5/12/chartex" xmlns:cx7="http://schemas.microsoft.com/office/drawing/2016/5/13/chartex" xmlns:cx8="http://schemas.microsoft.com/office/drawing/2016/5/14/chartex" xmlns:mc="http://schemas.openxmlformats.org/markup-compatibility/2006" xmlns:aink="http://schemas.microsoft.com/office/drawing/2016/ink" xmlns:am3d="http://schemas.microsoft.com/office/drawing/2017/model3d" xmlns:o="urn:schemas-microsoft-com:office:office" xmlns:r="http://schemas.openxmlformats.org/officeDocument/2006/relationships" xmlns:m="http://schemas.openxmlformats.org/officeDocument/2006/math" xmlns:v="urn:schemas-microsoft-com:vml" xmlns:wp14="http://schemas.microsoft.com/office/word/2010/wordprocessingDrawing" xmlns:wp="http://schemas.openxmlformats.org/drawingml/2006/wordprocessingDrawing" xmlns:w10="urn:schemas-microsoft-com:office:word" xmlns:w="http://schemas.openxmlformats.org/wordprocessingml/2006/main" xmlns:w14="http://schemas.microsoft.com/office/word/2010/wordml" xmlns:w15="http://schemas.microsoft.com/office/word/2012/wordml" xmlns:w16cex="http://schemas.microsoft.com/office/word/2018/wordml/cex" xmlns:w16cid="http://schemas.microsoft.com/office/word/2016/wordml/cid" xmlns:w16="http://schemas.microsoft.com/office/word/2018/wordml" xmlns:w16se="http://schemas.microsoft.com/office/word/2015/wordml/symex" xmlns:wpg="http://schemas.microsoft.com/office/word/2010/wordprocessingGroup" xmlns:wpi="http://schemas.microsoft.com/office/word/2010/wordprocessingInk" xmlns:wne="http://schemas.microsoft.com/office/word/2006/wordml" xmlns:wps="http://schemas.microsoft.com/office/word/2010/wordprocessingShape" mc:Ignorable="w14 w15 w16se w16cid w16 w16cex wp14">
-  <w:p>
-    <w:pPr>
-      <w:pStyle w:val="Cabealho"/>
-    </w:pPr>
-  </w:p>
-</w:hdr>
-</file>
-
-<file path=word/header3.xml><?xml version="1.0" encoding="utf-8"?>
-<w:hdr xmlns:wpc="http://schemas.microsoft.com/office/word/2010/wordprocessingCanvas" xmlns:cx="http://schemas.microsoft.com/office/drawing/2014/chartex" xmlns:cx1="http://schemas.microsoft.com/office/drawing/2015/9/8/chartex" xmlns:cx2="http://schemas.microsoft.com/office/drawing/2015/10/21/chartex" xmlns:cx3="http://schemas.microsoft.com/office/drawing/2016/5/9/chartex" xmlns:cx4="http://schemas.microsoft.com/office/drawing/2016/5/10/chartex" xmlns:cx5="http://schemas.microsoft.com/office/drawing/2016/5/11/chartex" xmlns:cx6="http://schemas.microsoft.com/office/drawing/2016/5/12/chartex" xmlns:cx7="http://schemas.microsoft.com/office/drawing/2016/5/13/chartex" xmlns:cx8="http://schemas.microsoft.com/office/drawing/2016/5/14/chartex" xmlns:mc="http://schemas.openxmlformats.org/markup-compatibility/2006" xmlns:aink="http://schemas.microsoft.com/office/drawing/2016/ink" xmlns:am3d="http://schemas.microsoft.com/office/drawing/2017/model3d" xmlns:o="urn:schemas-microsoft-com:office:office" xmlns:r="http://schemas.openxmlformats.org/officeDocument/2006/relationships" xmlns:m="http://schemas.openxmlformats.org/officeDocument/2006/math" xmlns:v="urn:schemas-microsoft-com:vml" xmlns:wp14="http://schemas.microsoft.com/office/word/2010/wordprocessingDrawing" xmlns:wp="http://schemas.openxmlformats.org/drawingml/2006/wordprocessingDrawing" xmlns:w10="urn:schemas-microsoft-com:office:word" xmlns:w="http://schemas.openxmlformats.org/wordprocessingml/2006/main" xmlns:w14="http://schemas.microsoft.com/office/word/2010/wordml" xmlns:w15="http://schemas.microsoft.com/office/word/2012/wordml" xmlns:w16cex="http://schemas.microsoft.com/office/word/2018/wordml/cex" xmlns:w16cid="http://schemas.microsoft.com/office/word/2016/wordml/cid" xmlns:w16="http://schemas.microsoft.com/office/word/2018/wordml" xmlns:w16se="http://schemas.microsoft.com/office/word/2015/wordml/symex" xmlns:wpg="http://schemas.microsoft.com/office/word/2010/wordprocessingGroup" xmlns:wpi="http://schemas.microsoft.com/office/word/2010/wordprocessingInk" xmlns:wne="http://schemas.microsoft.com/office/word/2006/wordml" xmlns:wps="http://schemas.microsoft.com/office/word/2010/wordprocessingShape" mc:Ignorable="w14 w15 w16se w16cid w16 w16cex wp14">
-  <w:p>
-    <w:pPr>
-      <w:pStyle w:val="Cabealho"/>
-    </w:pPr>
-  </w:p>
-</w:hdr>
 </file>
 
 <file path=word/numbering.xml><?xml version="1.0" encoding="utf-8"?>
@@ -1961,6 +2700,27 @@
     <w:name w:val="Normal"/>
     <w:qFormat/>
   </w:style>
+  <w:style w:type="paragraph" w:styleId="Ttulo1">
+    <w:name w:val="heading 1"/>
+    <w:basedOn w:val="Normal"/>
+    <w:next w:val="Normal"/>
+    <w:link w:val="Ttulo1Char"/>
+    <w:uiPriority w:val="9"/>
+    <w:qFormat/>
+    <w:rsid w:val="00E51617"/>
+    <w:pPr>
+      <w:keepNext/>
+      <w:keepLines/>
+      <w:spacing w:before="240" w:after="0"/>
+      <w:outlineLvl w:val="0"/>
+    </w:pPr>
+    <w:rPr>
+      <w:rFonts w:asciiTheme="majorHAnsi" w:eastAsiaTheme="majorEastAsia" w:hAnsiTheme="majorHAnsi" w:cstheme="majorBidi"/>
+      <w:color w:val="2F5496" w:themeColor="accent1" w:themeShade="BF"/>
+      <w:sz w:val="32"/>
+      <w:szCs w:val="32"/>
+    </w:rPr>
+  </w:style>
   <w:style w:type="paragraph" w:styleId="Ttulo2">
     <w:name w:val="heading 2"/>
     <w:basedOn w:val="Normal"/>
@@ -2128,6 +2888,34 @@
     <w:link w:val="Rodap"/>
     <w:uiPriority w:val="99"/>
     <w:rsid w:val="00F55AC0"/>
+  </w:style>
+  <w:style w:type="character" w:customStyle="1" w:styleId="Ttulo1Char">
+    <w:name w:val="Título 1 Char"/>
+    <w:basedOn w:val="Fontepargpadro"/>
+    <w:link w:val="Ttulo1"/>
+    <w:uiPriority w:val="9"/>
+    <w:rsid w:val="00E51617"/>
+    <w:rPr>
+      <w:rFonts w:asciiTheme="majorHAnsi" w:eastAsiaTheme="majorEastAsia" w:hAnsiTheme="majorHAnsi" w:cstheme="majorBidi"/>
+      <w:color w:val="2F5496" w:themeColor="accent1" w:themeShade="BF"/>
+      <w:sz w:val="32"/>
+      <w:szCs w:val="32"/>
+    </w:rPr>
+  </w:style>
+  <w:style w:type="paragraph" w:styleId="CabealhodoSumrio">
+    <w:name w:val="TOC Heading"/>
+    <w:basedOn w:val="Ttulo1"/>
+    <w:next w:val="Normal"/>
+    <w:uiPriority w:val="39"/>
+    <w:unhideWhenUsed/>
+    <w:qFormat/>
+    <w:rsid w:val="00E51617"/>
+    <w:pPr>
+      <w:outlineLvl w:val="9"/>
+    </w:pPr>
+    <w:rPr>
+      <w:lang w:eastAsia="pt-BR"/>
+    </w:rPr>
   </w:style>
 </w:styles>
 </file>
@@ -2425,4 +3213,16 @@
     </a:ext>
   </a:extLst>
 </a:theme>
+</file>
+
+<file path=customXml/item1.xml><?xml version="1.0" encoding="utf-8"?>
+<b:Sources xmlns:b="http://schemas.openxmlformats.org/officeDocument/2006/bibliography" xmlns="http://schemas.openxmlformats.org/officeDocument/2006/bibliography" SelectedStyle="\APASixthEditionOfficeOnline.xsl" StyleName="APA" Version="6"/>
+</file>
+
+<file path=customXml/itemProps1.xml><?xml version="1.0" encoding="utf-8"?>
+<ds:datastoreItem xmlns:ds="http://schemas.openxmlformats.org/officeDocument/2006/customXml" ds:itemID="{C23DF3D1-259B-4E03-925B-DA1242EB1BC9}">
+  <ds:schemaRefs>
+    <ds:schemaRef ds:uri="http://schemas.openxmlformats.org/officeDocument/2006/bibliography"/>
+  </ds:schemaRefs>
+</ds:datastoreItem>
 </file>
</xml_diff>